<commit_message>
Arrows missing from Figure
</commit_message>
<xml_diff>
--- a/CCGrid_paper.docx
+++ b/CCGrid_paper.docx
@@ -235,15 +235,7 @@
         <w:t>VU University Amsterdam</w:t>
       </w:r>
       <w:r>
-        <w:t xml:space="preserve">, </w:t>
-      </w:r>
-      <w:proofErr w:type="gramStart"/>
-      <w:r>
-        <w:t>The</w:t>
-      </w:r>
-      <w:proofErr w:type="gramEnd"/>
-      <w:r>
-        <w:t xml:space="preserve"> Netherlands</w:t>
+        <w:t>, The Netherlands</w:t>
       </w:r>
       <w:r>
         <w:br/>
@@ -376,27 +368,7 @@
           <w:sz w:val="18"/>
           <w:szCs w:val="18"/>
         </w:rPr>
-        <w:t xml:space="preserve"> for the Large </w:t>
-      </w:r>
-      <w:proofErr w:type="spellStart"/>
-      <w:r>
-        <w:rPr>
-          <w:b/>
-          <w:bCs/>
-          <w:sz w:val="18"/>
-          <w:szCs w:val="18"/>
-        </w:rPr>
-        <w:t>Hadron</w:t>
-      </w:r>
-      <w:proofErr w:type="spellEnd"/>
-      <w:r>
-        <w:rPr>
-          <w:b/>
-          <w:bCs/>
-          <w:sz w:val="18"/>
-          <w:szCs w:val="18"/>
-        </w:rPr>
-        <w:t xml:space="preserve"> Collider beauty experiment</w:t>
+        <w:t xml:space="preserve"> for the Large Hadron Collider beauty experiment</w:t>
       </w:r>
       <w:r>
         <w:rPr>
@@ -951,27 +923,7 @@
           <w:sz w:val="18"/>
           <w:szCs w:val="18"/>
         </w:rPr>
-        <w:t xml:space="preserve"> race conditions and </w:t>
-      </w:r>
-      <w:proofErr w:type="spellStart"/>
-      <w:r>
-        <w:rPr>
-          <w:b/>
-          <w:bCs/>
-          <w:sz w:val="18"/>
-          <w:szCs w:val="18"/>
-        </w:rPr>
-        <w:t>livelocks</w:t>
-      </w:r>
-      <w:proofErr w:type="spellEnd"/>
-      <w:r>
-        <w:rPr>
-          <w:b/>
-          <w:bCs/>
-          <w:sz w:val="18"/>
-          <w:szCs w:val="18"/>
-        </w:rPr>
-        <w:t xml:space="preserve"> which were confirmed to occur in the real system.</w:t>
+        <w:t xml:space="preserve"> race conditions and livelocks which were confirmed to occur in the real system.</w:t>
       </w:r>
       <w:r>
         <w:rPr>
@@ -1140,7 +1092,6 @@
         </w:rPr>
         <w:t xml:space="preserve">arge </w:t>
       </w:r>
-      <w:proofErr w:type="spellStart"/>
       <w:r>
         <w:rPr>
           <w:rFonts w:eastAsia="SimSun"/>
@@ -1157,17 +1108,7 @@
           <w:sz w:val="20"/>
           <w:szCs w:val="20"/>
         </w:rPr>
-        <w:t>adron</w:t>
-      </w:r>
-      <w:proofErr w:type="spellEnd"/>
-      <w:r>
-        <w:rPr>
-          <w:rFonts w:eastAsia="SimSun"/>
-          <w:spacing w:val="-1"/>
-          <w:sz w:val="20"/>
-          <w:szCs w:val="20"/>
-        </w:rPr>
-        <w:t xml:space="preserve"> </w:t>
+        <w:t xml:space="preserve">adron </w:t>
       </w:r>
       <w:r>
         <w:rPr>
@@ -1203,27 +1144,7 @@
           <w:sz w:val="20"/>
           <w:szCs w:val="20"/>
         </w:rPr>
-        <w:t>eauty (</w:t>
-      </w:r>
-      <w:proofErr w:type="spellStart"/>
-      <w:r>
-        <w:rPr>
-          <w:rFonts w:eastAsia="SimSun"/>
-          <w:spacing w:val="-1"/>
-          <w:sz w:val="20"/>
-          <w:szCs w:val="20"/>
-        </w:rPr>
-        <w:t>LHCb</w:t>
-      </w:r>
-      <w:proofErr w:type="spellEnd"/>
-      <w:r>
-        <w:rPr>
-          <w:rFonts w:eastAsia="SimSun"/>
-          <w:spacing w:val="-1"/>
-          <w:sz w:val="20"/>
-          <w:szCs w:val="20"/>
-        </w:rPr>
-        <w:t>)</w:t>
+        <w:t>eauty (LHCb)</w:t>
       </w:r>
       <w:r>
         <w:rPr>
@@ -1300,6 +1221,7 @@
           <w:hyperlink w:anchor="Lar1" w:history="1">
             <w:r>
               <w:rPr>
+                <w:rStyle w:val="Affiliation"/>
                 <w:rFonts w:eastAsia="SimSun"/>
                 <w:noProof/>
                 <w:spacing w:val="-1"/>
@@ -1348,27 +1270,7 @@
           <w:sz w:val="20"/>
           <w:szCs w:val="20"/>
         </w:rPr>
-        <w:t xml:space="preserve">is one of the four large experiments conducted on the Large </w:t>
-      </w:r>
-      <w:proofErr w:type="spellStart"/>
-      <w:r>
-        <w:rPr>
-          <w:rFonts w:eastAsia="SimSun"/>
-          <w:spacing w:val="-1"/>
-          <w:sz w:val="20"/>
-          <w:szCs w:val="20"/>
-        </w:rPr>
-        <w:t>Hadron</w:t>
-      </w:r>
-      <w:proofErr w:type="spellEnd"/>
-      <w:r>
-        <w:rPr>
-          <w:rFonts w:eastAsia="SimSun"/>
-          <w:spacing w:val="-1"/>
-          <w:sz w:val="20"/>
-          <w:szCs w:val="20"/>
-        </w:rPr>
-        <w:t xml:space="preserve"> Collider</w:t>
+        <w:t>is one of the four large experiments conducted on the Large Hadron Collider</w:t>
       </w:r>
       <w:r>
         <w:rPr>
@@ -1503,27 +1405,7 @@
           <w:sz w:val="20"/>
           <w:szCs w:val="20"/>
         </w:rPr>
-        <w:t xml:space="preserve">. The Grid storage and computing resources for the </w:t>
-      </w:r>
-      <w:proofErr w:type="spellStart"/>
-      <w:r>
-        <w:rPr>
-          <w:rFonts w:eastAsia="SimSun"/>
-          <w:spacing w:val="-1"/>
-          <w:sz w:val="20"/>
-          <w:szCs w:val="20"/>
-        </w:rPr>
-        <w:t>LHCb</w:t>
-      </w:r>
-      <w:proofErr w:type="spellEnd"/>
-      <w:r>
-        <w:rPr>
-          <w:rFonts w:eastAsia="SimSun"/>
-          <w:spacing w:val="-1"/>
-          <w:sz w:val="20"/>
-          <w:szCs w:val="20"/>
-        </w:rPr>
-        <w:t xml:space="preserve"> experiment are distributed across several institutes in Europe. To cope with the complexity of processing the vast amount of data, a complete Grid solution, called DIRAC (Distributed Infrastructure with </w:t>
+        <w:t xml:space="preserve">. The Grid storage and computing resources for the LHCb experiment are distributed across several institutes in Europe. To cope with the complexity of processing the vast amount of data, a complete Grid solution, called DIRAC (Distributed Infrastructure with </w:t>
       </w:r>
       <w:r>
         <w:rPr>
@@ -1596,6 +1478,7 @@
           <w:hyperlink w:anchor="Tsa07" w:history="1">
             <w:r>
               <w:rPr>
+                <w:rStyle w:val="Affiliation"/>
                 <w:rFonts w:eastAsia="SimSun"/>
                 <w:noProof/>
                 <w:spacing w:val="-1"/>
@@ -1696,6 +1579,7 @@
           <w:hyperlink w:anchor="And07" w:history="1">
             <w:r>
               <w:rPr>
+                <w:rStyle w:val="Affiliation"/>
                 <w:rFonts w:eastAsia="SimSun"/>
                 <w:noProof/>
                 <w:spacing w:val="-1"/>
@@ -1742,27 +1626,7 @@
           <w:sz w:val="20"/>
           <w:szCs w:val="20"/>
         </w:rPr>
-        <w:t xml:space="preserve">has been designed and developed for the </w:t>
-      </w:r>
-      <w:proofErr w:type="spellStart"/>
-      <w:r>
-        <w:rPr>
-          <w:rFonts w:eastAsia="SimSun"/>
-          <w:spacing w:val="-1"/>
-          <w:sz w:val="20"/>
-          <w:szCs w:val="20"/>
-        </w:rPr>
-        <w:t>LHCb</w:t>
-      </w:r>
-      <w:proofErr w:type="spellEnd"/>
-      <w:r>
-        <w:rPr>
-          <w:rFonts w:eastAsia="SimSun"/>
-          <w:spacing w:val="-1"/>
-          <w:sz w:val="20"/>
-          <w:szCs w:val="20"/>
-        </w:rPr>
-        <w:t xml:space="preserve"> community.</w:t>
+        <w:t>has been designed and developed for the LHCb community.</w:t>
       </w:r>
     </w:p>
     <w:p>
@@ -1785,27 +1649,7 @@
           <w:sz w:val="20"/>
           <w:szCs w:val="20"/>
         </w:rPr>
-        <w:t xml:space="preserve">DIRAC forms a layer between the </w:t>
-      </w:r>
-      <w:proofErr w:type="spellStart"/>
-      <w:r>
-        <w:rPr>
-          <w:rFonts w:eastAsia="SimSun"/>
-          <w:spacing w:val="-1"/>
-          <w:sz w:val="20"/>
-          <w:szCs w:val="20"/>
-        </w:rPr>
-        <w:t>LHCb</w:t>
-      </w:r>
-      <w:proofErr w:type="spellEnd"/>
-      <w:r>
-        <w:rPr>
-          <w:rFonts w:eastAsia="SimSun"/>
-          <w:spacing w:val="-1"/>
-          <w:sz w:val="20"/>
-          <w:szCs w:val="20"/>
-        </w:rPr>
-        <w:t xml:space="preserve"> community of users and </w:t>
+        <w:t xml:space="preserve">DIRAC forms a layer between the LHCb community of users and </w:t>
       </w:r>
       <w:r>
         <w:rPr>
@@ -2255,6 +2099,7 @@
           <w:hyperlink w:anchor="McM96" w:history="1">
             <w:r>
               <w:rPr>
+                <w:rStyle w:val="Affiliation"/>
                 <w:rFonts w:eastAsia="SimSun"/>
                 <w:noProof/>
                 <w:spacing w:val="-1"/>
@@ -2680,6 +2525,7 @@
           <w:hyperlink w:anchor="Gro05" w:history="1">
             <w:r>
               <w:rPr>
+                <w:rStyle w:val="Affiliation"/>
                 <w:rFonts w:eastAsia="SimSun"/>
                 <w:noProof/>
                 <w:spacing w:val="-1"/>
@@ -2893,6 +2739,7 @@
           <w:hyperlink w:anchor="Gro" w:history="1">
             <w:r>
               <w:rPr>
+                <w:rStyle w:val="Affiliation"/>
                 <w:rFonts w:eastAsia="SimSun"/>
                 <w:noProof/>
                 <w:spacing w:val="-1"/>
@@ -2993,6 +2840,7 @@
           <w:hyperlink w:anchor="Gro08" w:history="1">
             <w:r>
               <w:rPr>
+                <w:rStyle w:val="Affiliation"/>
                 <w:rFonts w:eastAsia="SimSun"/>
                 <w:noProof/>
                 <w:spacing w:val="-1"/>
@@ -3201,6 +3049,7 @@
           <w:hyperlink w:anchor="Bae09" w:history="1">
             <w:r>
               <w:rPr>
+                <w:rStyle w:val="Affiliation"/>
                 <w:rFonts w:eastAsia="SimSun"/>
                 <w:noProof/>
                 <w:spacing w:val="-1"/>
@@ -3464,19 +3313,8 @@
           <w:sz w:val="20"/>
           <w:szCs w:val="20"/>
         </w:rPr>
-        <w:t xml:space="preserve">ace-conditions and </w:t>
-      </w:r>
-      <w:proofErr w:type="spellStart"/>
-      <w:r>
-        <w:rPr>
-          <w:rFonts w:eastAsia="SimSun"/>
-          <w:spacing w:val="-1"/>
-          <w:sz w:val="20"/>
-          <w:szCs w:val="20"/>
-        </w:rPr>
-        <w:t>livelocks</w:t>
-      </w:r>
-      <w:proofErr w:type="spellEnd"/>
+        <w:t>ace-conditions and livelocks</w:t>
+      </w:r>
       <w:r>
         <w:rPr>
           <w:rFonts w:eastAsia="SimSun"/>
@@ -3684,7 +3522,7 @@
             <v:stroke joinstyle="miter"/>
             <v:path gradientshapeok="t" o:connecttype="rect"/>
           </v:shapetype>
-          <v:shape id="_x0000_s1026" type="#_x0000_t202" style="position:absolute;left:0;text-align:left;margin-left:270.85pt;margin-top:-112.2pt;width:242.6pt;height:215.35pt;z-index:-251658240;mso-wrap-style:none" wrapcoords="-67 0 -67 21525 21600 21525 21600 0 -67 0" stroked="f">
+          <v:shape id="_x0000_s1026" type="#_x0000_t202" style="position:absolute;left:0;text-align:left;margin-left:270.85pt;margin-top:-112.2pt;width:238.3pt;height:213.35pt;z-index:-251658240;mso-wrap-style:none" wrapcoords="-67 0 -67 21525 21600 21525 21600 0 -67 0" stroked="f">
             <v:textbox style="mso-next-textbox:#_x0000_s1026">
               <w:txbxContent>
                 <w:p>
@@ -3692,31 +3530,44 @@
                     <w:keepNext/>
                   </w:pPr>
                   <w:r>
-                    <w:object w:dxaOrig="8884" w:dyaOrig="7716">
-                      <v:shapetype id="_x0000_t75" coordsize="21600,21600" o:spt="75" o:preferrelative="t" path="m@4@5l@4@11@9@11@9@5xe" filled="f" stroked="f">
-                        <v:stroke joinstyle="miter"/>
-                        <v:formulas>
-                          <v:f eqn="if lineDrawn pixelLineWidth 0"/>
-                          <v:f eqn="sum @0 1 0"/>
-                          <v:f eqn="sum 0 0 @1"/>
-                          <v:f eqn="prod @2 1 2"/>
-                          <v:f eqn="prod @3 21600 pixelWidth"/>
-                          <v:f eqn="prod @3 21600 pixelHeight"/>
-                          <v:f eqn="sum @0 0 1"/>
-                          <v:f eqn="prod @6 1 2"/>
-                          <v:f eqn="prod @7 21600 pixelWidth"/>
-                          <v:f eqn="sum @8 21600 0"/>
-                          <v:f eqn="prod @7 21600 pixelHeight"/>
-                          <v:f eqn="sum @10 21600 0"/>
-                        </v:formulas>
-                        <v:path o:extrusionok="f" gradientshapeok="t" o:connecttype="rect"/>
-                        <o:lock v:ext="edit" aspectratio="t"/>
-                      </v:shapetype>
-                      <v:shape id="_x0000_i1025" type="#_x0000_t75" style="width:227.25pt;height:197.5pt" o:ole="">
-                        <v:imagedata r:id="rId6" o:title=""/>
-                      </v:shape>
-                      <o:OLEObject Type="Embed" ProgID="Visio.Drawing.11" ShapeID="_x0000_i1025" DrawAspect="Content" ObjectID="_1382274146" r:id="rId7"/>
-                    </w:object>
+                    <w:rPr>
+                      <w:noProof/>
+                    </w:rPr>
+                    <w:drawing>
+                      <wp:inline distT="0" distB="0" distL="0" distR="0">
+                        <wp:extent cx="2776580" cy="2449585"/>
+                        <wp:effectExtent l="19050" t="0" r="4720" b="0"/>
+                        <wp:docPr id="2" name="Picture 1" descr="DIRAC_Architecture.png"/>
+                        <wp:cNvGraphicFramePr>
+                          <a:graphicFrameLocks xmlns:a="http://schemas.openxmlformats.org/drawingml/2006/main" noChangeAspect="1"/>
+                        </wp:cNvGraphicFramePr>
+                        <a:graphic xmlns:a="http://schemas.openxmlformats.org/drawingml/2006/main">
+                          <a:graphicData uri="http://schemas.openxmlformats.org/drawingml/2006/picture">
+                            <pic:pic xmlns:pic="http://schemas.openxmlformats.org/drawingml/2006/picture">
+                              <pic:nvPicPr>
+                                <pic:cNvPr id="0" name="DIRAC_Architecture.png"/>
+                                <pic:cNvPicPr/>
+                              </pic:nvPicPr>
+                              <pic:blipFill>
+                                <a:blip r:embed="rId6"/>
+                                <a:stretch>
+                                  <a:fillRect/>
+                                </a:stretch>
+                              </pic:blipFill>
+                              <pic:spPr>
+                                <a:xfrm>
+                                  <a:off x="0" y="0"/>
+                                  <a:ext cx="2777254" cy="2450180"/>
+                                </a:xfrm>
+                                <a:prstGeom prst="rect">
+                                  <a:avLst/>
+                                </a:prstGeom>
+                              </pic:spPr>
+                            </pic:pic>
+                          </a:graphicData>
+                        </a:graphic>
+                      </wp:inline>
+                    </w:drawing>
                   </w:r>
                 </w:p>
                 <w:p>
@@ -3730,7 +3581,6 @@
                     </w:rPr>
                   </w:pPr>
                   <w:bookmarkStart w:id="0" w:name="_Ref308532276"/>
-                  <w:proofErr w:type="gramStart"/>
                   <w:r>
                     <w:rPr>
                       <w:b w:val="0"/>
@@ -3794,17 +3644,7 @@
                       <w:sz w:val="16"/>
                       <w:szCs w:val="16"/>
                     </w:rPr>
-                    <w:t>.</w:t>
-                  </w:r>
-                  <w:proofErr w:type="gramEnd"/>
-                  <w:r>
-                    <w:rPr>
-                      <w:b w:val="0"/>
-                      <w:color w:val="auto"/>
-                      <w:sz w:val="16"/>
-                      <w:szCs w:val="16"/>
-                    </w:rPr>
-                    <w:t xml:space="preserve"> DIRAC Architecture overview</w:t>
+                    <w:t>. DIRAC Architecture overview</w:t>
                   </w:r>
                 </w:p>
                 <w:p/>
@@ -3956,6 +3796,7 @@
           <w:hyperlink w:anchor="HeY" w:history="1">
             <w:r>
               <w:rPr>
+                <w:rStyle w:val="Affiliation"/>
                 <w:rFonts w:eastAsia="SimSun"/>
                 <w:noProof/>
                 <w:spacing w:val="-1"/>
@@ -4047,6 +3888,7 @@
           <w:hyperlink w:anchor="Pal06" w:history="1">
             <w:r>
               <w:rPr>
+                <w:rStyle w:val="Affiliation"/>
                 <w:rFonts w:eastAsia="SimSun"/>
                 <w:noProof/>
                 <w:spacing w:val="-1"/>
@@ -4138,6 +3980,7 @@
           <w:hyperlink w:anchor="Hol90" w:history="1">
             <w:r>
               <w:rPr>
+                <w:rStyle w:val="Affiliation"/>
                 <w:rFonts w:eastAsia="SimSun"/>
                 <w:noProof/>
                 <w:spacing w:val="-1"/>
@@ -4229,6 +4072,7 @@
           <w:hyperlink w:anchor="Fok" w:history="1">
             <w:r>
               <w:rPr>
+                <w:rStyle w:val="Affiliation"/>
                 <w:rFonts w:eastAsia="SimSun"/>
                 <w:noProof/>
                 <w:spacing w:val="-1"/>
@@ -4320,6 +4164,7 @@
           <w:hyperlink w:anchor="Bal" w:history="1">
             <w:r>
               <w:rPr>
+                <w:rStyle w:val="Affiliation"/>
                 <w:rFonts w:eastAsia="SimSun"/>
                 <w:noProof/>
                 <w:spacing w:val="-1"/>
@@ -4411,6 +4256,7 @@
           <w:hyperlink w:anchor="Bad05" w:history="1">
             <w:r>
               <w:rPr>
+                <w:rStyle w:val="Affiliation"/>
                 <w:rFonts w:eastAsia="SimSun"/>
                 <w:noProof/>
                 <w:spacing w:val="-1"/>
@@ -4502,6 +4348,7 @@
           <w:hyperlink w:anchor="Isl06" w:history="1">
             <w:r>
               <w:rPr>
+                <w:rStyle w:val="Affiliation"/>
                 <w:rFonts w:eastAsia="SimSun"/>
                 <w:noProof/>
                 <w:spacing w:val="-1"/>
@@ -4868,6 +4715,7 @@
           <w:hyperlink w:anchor="Hwo11" w:history="1">
             <w:r>
               <w:rPr>
+                <w:rStyle w:val="Affiliation"/>
                 <w:rFonts w:eastAsia="SimSun"/>
                 <w:noProof/>
                 <w:spacing w:val="-1"/>
@@ -4975,6 +4823,7 @@
           <w:hyperlink w:anchor="Boš09" w:history="1">
             <w:r>
               <w:rPr>
+                <w:rStyle w:val="Affiliation"/>
                 <w:rFonts w:eastAsia="SimSun"/>
                 <w:noProof/>
                 <w:spacing w:val="-1"/>
@@ -5072,6 +4921,7 @@
           <w:hyperlink w:anchor="Hoj11" w:history="1">
             <w:r>
               <w:rPr>
+                <w:rStyle w:val="Affiliation"/>
                 <w:rFonts w:eastAsia="SimSun"/>
                 <w:noProof/>
                 <w:spacing w:val="-1"/>
@@ -5169,6 +5019,7 @@
           <w:hyperlink w:anchor="Vis05" w:history="1">
             <w:r>
               <w:rPr>
+                <w:rStyle w:val="Affiliation"/>
                 <w:rFonts w:eastAsia="SimSun"/>
                 <w:noProof/>
                 <w:spacing w:val="-1"/>
@@ -5266,6 +5117,7 @@
           <w:hyperlink w:anchor="Plo09" w:history="1">
             <w:r>
               <w:rPr>
+                <w:rStyle w:val="Affiliation"/>
                 <w:rFonts w:eastAsia="SimSun"/>
                 <w:noProof/>
                 <w:spacing w:val="-1"/>
@@ -5388,6 +5240,7 @@
           <w:hyperlink w:anchor="Hoj11" w:history="1">
             <w:r>
               <w:rPr>
+                <w:rStyle w:val="Affiliation"/>
                 <w:rFonts w:eastAsia="SimSun"/>
                 <w:noProof/>
                 <w:spacing w:val="-1"/>
@@ -5508,7 +5361,6 @@
         </w:rPr>
         <w:t xml:space="preserve">of the </w:t>
       </w:r>
-      <w:proofErr w:type="spellStart"/>
       <w:r>
         <w:rPr>
           <w:rFonts w:eastAsia="SimSun"/>
@@ -5518,7 +5370,6 @@
         </w:rPr>
         <w:t>SystemC</w:t>
       </w:r>
-      <w:proofErr w:type="spellEnd"/>
       <w:r>
         <w:rPr>
           <w:rFonts w:eastAsia="SimSun"/>
@@ -5832,6 +5683,7 @@
           <w:hyperlink w:anchor="Vis05" w:history="1">
             <w:r>
               <w:rPr>
+                <w:rStyle w:val="Affiliation"/>
                 <w:rFonts w:eastAsia="SimSun"/>
                 <w:noProof/>
                 <w:spacing w:val="-1"/>
@@ -6941,67 +6793,25 @@
           <w:sz w:val="20"/>
           <w:szCs w:val="20"/>
         </w:rPr>
-        <w:t xml:space="preserve">The development of DIRAC started in 2002 as a system for production of simulation (Monte Carlo) data that would serve to verify theory, aspects of the </w:t>
-      </w:r>
-      <w:proofErr w:type="spellStart"/>
-      <w:r>
-        <w:rPr>
-          <w:rFonts w:eastAsia="SimSun"/>
-          <w:spacing w:val="-1"/>
-          <w:sz w:val="20"/>
-          <w:szCs w:val="20"/>
-        </w:rPr>
-        <w:t>LHCb</w:t>
-      </w:r>
-      <w:proofErr w:type="spellEnd"/>
-      <w:r>
-        <w:rPr>
-          <w:rFonts w:eastAsia="SimSun"/>
-          <w:spacing w:val="-1"/>
-          <w:sz w:val="20"/>
-          <w:szCs w:val="20"/>
-        </w:rPr>
-        <w:t xml:space="preserve"> detector design, as well as to optimize algorithms. It gradually evolved into a complete community Grid solution for data and job management, based on a general-purpose framework that can be reused by other communities besides </w:t>
-      </w:r>
-      <w:proofErr w:type="spellStart"/>
-      <w:r>
-        <w:rPr>
-          <w:rFonts w:eastAsia="SimSun"/>
-          <w:spacing w:val="-1"/>
-          <w:sz w:val="20"/>
-          <w:szCs w:val="20"/>
-        </w:rPr>
-        <w:t>LHCb</w:t>
-      </w:r>
-      <w:proofErr w:type="spellEnd"/>
-      <w:r>
-        <w:rPr>
-          <w:rFonts w:eastAsia="SimSun"/>
-          <w:spacing w:val="-1"/>
-          <w:sz w:val="20"/>
-          <w:szCs w:val="20"/>
-        </w:rPr>
-        <w:t xml:space="preserve">. Over the years it has been considerably reengineered in order to meet the requirements for processing the real data coming from the LHC. Today, it covers all major </w:t>
-      </w:r>
-      <w:proofErr w:type="spellStart"/>
-      <w:r>
-        <w:rPr>
-          <w:rFonts w:eastAsia="SimSun"/>
-          <w:spacing w:val="-1"/>
-          <w:sz w:val="20"/>
-          <w:szCs w:val="20"/>
-        </w:rPr>
-        <w:t>LHCb</w:t>
-      </w:r>
-      <w:proofErr w:type="spellEnd"/>
-      <w:r>
-        <w:rPr>
-          <w:rFonts w:eastAsia="SimSun"/>
-          <w:spacing w:val="-1"/>
-          <w:sz w:val="20"/>
-          <w:szCs w:val="20"/>
-        </w:rPr>
-        <w:t xml:space="preserve"> tasks starting with the raw data transfer from the experiment’s detector to the Grid storage, several steps of data processing, up to the final user analysis.</w:t>
+        <w:t>The development of DIRAC started in 2002 as a system for production of simulation (Monte Carlo) data that would serve to verify theory, aspects of the LHCb detector design, as well as to optimize algorithms. It gradually evolved into a complete community Grid solution for data and job management, based on a general-purpose framework that can be reused by other communities besides LHCb. Over the years it has been considerably reengineered in order to meet the requirements for processing the real data coming from the LHC. Today, it covers all major LHCb tasks starting with the raw data transfer from the experiment’s detector to the Grid storage, several steps of data processing, up to the final user analysis.</w:t>
+      </w:r>
+      <w:r>
+        <w:rPr>
+          <w:rFonts w:eastAsia="SimSun"/>
+          <w:spacing w:val="-1"/>
+          <w:sz w:val="20"/>
+          <w:szCs w:val="20"/>
+        </w:rPr>
+        <w:t xml:space="preserve"> </w:t>
+      </w:r>
+      <w:r>
+        <w:rPr>
+          <w:rFonts w:eastAsia="SimSun"/>
+          <w:spacing w:val="-1"/>
+          <w:sz w:val="20"/>
+          <w:szCs w:val="20"/>
+        </w:rPr>
+        <w:t>Python was chosen as the implementation language of DIRAC, since it enables rapid prototyping and development of new features, as well as quickly fixing encountered problems.</w:t>
       </w:r>
     </w:p>
     <w:p>
@@ -7150,6 +6960,15 @@
           <w:szCs w:val="20"/>
         </w:rPr>
         <w:t>framework</w:t>
+      </w:r>
+      <w:r>
+        <w:rPr>
+          <w:rFonts w:eastAsia="SimSun"/>
+          <w:spacing w:val="-1"/>
+          <w:sz w:val="20"/>
+          <w:szCs w:val="20"/>
+        </w:rPr>
+        <w:t xml:space="preserve"> </w:t>
       </w:r>
       <w:sdt>
         <w:sdtPr>
@@ -7189,16 +7008,6 @@
               <w:szCs w:val="20"/>
             </w:rPr>
             <w:fldChar w:fldCharType="separate"/>
-          </w:r>
-          <w:r>
-            <w:rPr>
-              <w:rFonts w:eastAsia="SimSun"/>
-              <w:noProof/>
-              <w:spacing w:val="-1"/>
-              <w:sz w:val="20"/>
-              <w:szCs w:val="20"/>
-            </w:rPr>
-            <w:t xml:space="preserve"> </w:t>
           </w:r>
           <w:r>
             <w:rPr>
@@ -7373,7 +7182,7 @@
           <w:sz w:val="20"/>
           <w:szCs w:val="20"/>
         </w:rPr>
-        <w:t xml:space="preserve">. All DIRAC agents repeat the same logic in each iteration cycle: they observe for changes in the service states, and react accordingly by initiating actions (like </w:t>
+        <w:t xml:space="preserve">. All DIRAC agents repeat the same </w:t>
       </w:r>
       <w:r>
         <w:rPr>
@@ -7383,7 +7192,7 @@
           <w:szCs w:val="20"/>
         </w:rPr>
         <w:lastRenderedPageBreak/>
-        <w:t xml:space="preserve">job submission or data transfer) which may update the states of various </w:t>
+        <w:t xml:space="preserve">logic in each iteration cycle: they observe for changes in the service states, and react accordingly by initiating actions (like job submission or data transfer) which may update the states of various </w:t>
       </w:r>
       <w:r>
         <w:rPr>
@@ -7452,27 +7261,117 @@
           <w:sz w:val="20"/>
           <w:szCs w:val="20"/>
         </w:rPr>
-        <w:t xml:space="preserve"> to </w:t>
-      </w:r>
-      <w:proofErr w:type="spellStart"/>
-      <w:r>
-        <w:rPr>
-          <w:rFonts w:eastAsia="SimSun"/>
-          <w:spacing w:val="-1"/>
-          <w:sz w:val="20"/>
-          <w:szCs w:val="20"/>
-        </w:rPr>
-        <w:t>LHCb</w:t>
-      </w:r>
-      <w:proofErr w:type="spellEnd"/>
-      <w:r>
-        <w:rPr>
-          <w:rFonts w:eastAsia="SimSun"/>
-          <w:spacing w:val="-1"/>
-          <w:sz w:val="20"/>
-          <w:szCs w:val="20"/>
-        </w:rPr>
-        <w:t>, providing a uniform interface for access to them.</w:t>
+        <w:t xml:space="preserve"> to LHCb, providing a uniform interface for access to them.</w:t>
+      </w:r>
+      <w:r>
+        <w:rPr>
+          <w:rFonts w:eastAsia="SimSun"/>
+          <w:spacing w:val="-1"/>
+          <w:sz w:val="20"/>
+          <w:szCs w:val="20"/>
+        </w:rPr>
+        <w:t xml:space="preserve"> </w:t>
+      </w:r>
+      <w:r>
+        <w:rPr>
+          <w:rFonts w:eastAsia="SimSun"/>
+          <w:spacing w:val="-1"/>
+          <w:sz w:val="20"/>
+          <w:szCs w:val="20"/>
+        </w:rPr>
+        <w:t>The resources are controlled by the site managers and made available through middleware services such as gLite</w:t>
+      </w:r>
+      <w:sdt>
+        <w:sdtPr>
+          <w:rPr>
+            <w:rFonts w:eastAsia="SimSun"/>
+            <w:spacing w:val="-1"/>
+            <w:sz w:val="20"/>
+            <w:szCs w:val="20"/>
+          </w:rPr>
+          <w:id w:val="14287298"/>
+          <w:citation/>
+        </w:sdtPr>
+        <w:sdtContent>
+          <w:r>
+            <w:rPr>
+              <w:rFonts w:eastAsia="SimSun"/>
+              <w:spacing w:val="-1"/>
+              <w:sz w:val="20"/>
+              <w:szCs w:val="20"/>
+            </w:rPr>
+            <w:fldChar w:fldCharType="begin"/>
+          </w:r>
+          <w:r>
+            <w:rPr>
+              <w:rFonts w:eastAsia="SimSun"/>
+              <w:spacing w:val="-1"/>
+              <w:sz w:val="20"/>
+              <w:szCs w:val="20"/>
+            </w:rPr>
+            <w:instrText xml:space="preserve"> CITATION gLi \l 1033 </w:instrText>
+          </w:r>
+          <w:r>
+            <w:rPr>
+              <w:rFonts w:eastAsia="SimSun"/>
+              <w:spacing w:val="-1"/>
+              <w:sz w:val="20"/>
+              <w:szCs w:val="20"/>
+            </w:rPr>
+            <w:fldChar w:fldCharType="separate"/>
+          </w:r>
+          <w:r>
+            <w:rPr>
+              <w:rFonts w:eastAsia="SimSun"/>
+              <w:noProof/>
+              <w:spacing w:val="-1"/>
+              <w:sz w:val="20"/>
+              <w:szCs w:val="20"/>
+            </w:rPr>
+            <w:t>[</w:t>
+          </w:r>
+          <w:hyperlink w:anchor="gLi" w:history="1">
+            <w:r>
+              <w:rPr>
+                <w:rStyle w:val="Affiliation"/>
+                <w:rFonts w:eastAsia="SimSun"/>
+                <w:noProof/>
+                <w:spacing w:val="-1"/>
+                <w:sz w:val="20"/>
+                <w:szCs w:val="20"/>
+              </w:rPr>
+              <w:t>22</w:t>
+            </w:r>
+          </w:hyperlink>
+          <w:r>
+            <w:rPr>
+              <w:rFonts w:eastAsia="SimSun"/>
+              <w:noProof/>
+              <w:spacing w:val="-1"/>
+              <w:sz w:val="20"/>
+              <w:szCs w:val="20"/>
+            </w:rPr>
+            <w:t>]</w:t>
+          </w:r>
+          <w:r>
+            <w:rPr>
+              <w:rFonts w:eastAsia="SimSun"/>
+              <w:spacing w:val="-1"/>
+              <w:sz w:val="20"/>
+              <w:szCs w:val="20"/>
+            </w:rPr>
+            <w:fldChar w:fldCharType="end"/>
+          </w:r>
+        </w:sdtContent>
+      </w:sdt>
+      <w:r>
+        <w:rPr>
+          <w:rFonts w:eastAsia="SimSun"/>
+          <w:spacing w:val="-1"/>
+          <w:sz w:val="20"/>
+          <w:szCs w:val="20"/>
+        </w:rPr>
+        <w:t>.</w:t>
       </w:r>
     </w:p>
     <w:p>
@@ -7533,6 +7432,97 @@
           <w:szCs w:val="20"/>
         </w:rPr>
         <w:t xml:space="preserve"> ensure secure system access using X509 certificates.</w:t>
+      </w:r>
+    </w:p>
+    <w:p>
+      <w:pPr>
+        <w:pStyle w:val="NormalWeb"/>
+        <w:spacing w:before="0" w:beforeAutospacing="0" w:after="0" w:afterAutospacing="0"/>
+        <w:ind w:firstLine="288"/>
+        <w:jc w:val="both"/>
+        <w:rPr>
+          <w:rFonts w:eastAsia="SimSun"/>
+          <w:spacing w:val="-1"/>
+          <w:sz w:val="20"/>
+          <w:szCs w:val="20"/>
+        </w:rPr>
+      </w:pPr>
+      <w:r>
+        <w:rPr>
+          <w:rFonts w:eastAsia="SimSun"/>
+          <w:spacing w:val="-1"/>
+          <w:sz w:val="20"/>
+          <w:szCs w:val="20"/>
+        </w:rPr>
+        <w:t xml:space="preserve"> </w:t>
+      </w:r>
+      <w:r>
+        <w:rPr>
+          <w:rFonts w:eastAsia="SimSun"/>
+          <w:spacing w:val="-1"/>
+          <w:sz w:val="20"/>
+          <w:szCs w:val="20"/>
+        </w:rPr>
+        <w:t>[Explain why you’ve chosen these two. 1. They are related. Stager is crucial for production activities. 2. Workload is the driving force]</w:t>
+      </w:r>
+    </w:p>
+    <w:p>
+      <w:pPr>
+        <w:pStyle w:val="NormalWeb"/>
+        <w:spacing w:before="0" w:beforeAutospacing="0" w:after="0" w:afterAutospacing="0"/>
+        <w:ind w:firstLine="288"/>
+        <w:jc w:val="both"/>
+        <w:rPr>
+          <w:rFonts w:eastAsia="SimSun"/>
+          <w:spacing w:val="-1"/>
+          <w:sz w:val="20"/>
+          <w:szCs w:val="20"/>
+        </w:rPr>
+      </w:pPr>
+      <w:r>
+        <w:rPr>
+          <w:rFonts w:eastAsia="SimSun"/>
+          <w:spacing w:val="-1"/>
+          <w:sz w:val="20"/>
+          <w:szCs w:val="20"/>
+        </w:rPr>
+        <w:t xml:space="preserve">[Explain briefly the </w:t>
+      </w:r>
+      <w:r>
+        <w:rPr>
+          <w:rFonts w:eastAsia="SimSun"/>
+          <w:spacing w:val="-1"/>
+          <w:sz w:val="20"/>
+          <w:szCs w:val="20"/>
+        </w:rPr>
+        <w:t>other</w:t>
+      </w:r>
+      <w:r>
+        <w:rPr>
+          <w:rFonts w:eastAsia="SimSun"/>
+          <w:spacing w:val="-1"/>
+          <w:sz w:val="20"/>
+          <w:szCs w:val="20"/>
+        </w:rPr>
+        <w:t xml:space="preserve"> subsystems</w:t>
+      </w:r>
+      <w:r>
+        <w:rPr>
+          <w:rFonts w:eastAsia="SimSun"/>
+          <w:spacing w:val="-1"/>
+          <w:sz w:val="20"/>
+          <w:szCs w:val="20"/>
+        </w:rPr>
+        <w:t>’</w:t>
+      </w:r>
+      <w:r>
+        <w:rPr>
+          <w:rFonts w:eastAsia="SimSun"/>
+          <w:spacing w:val="-1"/>
+          <w:sz w:val="20"/>
+          <w:szCs w:val="20"/>
+        </w:rPr>
+        <w:t xml:space="preserve"> functionality after these two]</w:t>
       </w:r>
     </w:p>
     <w:p>
@@ -7558,8 +7548,6 @@
           <w:szCs w:val="20"/>
         </w:rPr>
       </w:pPr>
-      <w:proofErr w:type="spellStart"/>
-      <w:proofErr w:type="gramStart"/>
       <w:r>
         <w:rPr>
           <w:rFonts w:eastAsia="SimSun"/>
@@ -7569,8 +7557,6 @@
         </w:rPr>
         <w:t>tbw</w:t>
       </w:r>
-      <w:proofErr w:type="spellEnd"/>
-      <w:proofErr w:type="gramEnd"/>
     </w:p>
     <w:p>
       <w:pPr>
@@ -7593,8 +7579,6 @@
           <w:szCs w:val="20"/>
         </w:rPr>
       </w:pPr>
-      <w:proofErr w:type="spellStart"/>
-      <w:proofErr w:type="gramStart"/>
       <w:r>
         <w:rPr>
           <w:rFonts w:eastAsia="SimSun"/>
@@ -7604,8 +7588,6 @@
         </w:rPr>
         <w:t>tbw</w:t>
       </w:r>
-      <w:proofErr w:type="spellEnd"/>
-      <w:proofErr w:type="gramEnd"/>
     </w:p>
     <w:p>
       <w:pPr>
@@ -7627,7 +7609,6 @@
         <w:p>
           <w:pPr>
             <w:pStyle w:val="Bibliography"/>
-            <w:jc w:val="left"/>
             <w:rPr>
               <w:noProof/>
               <w:vanish/>
@@ -7663,8 +7644,8 @@
             <w:tblLook w:val="04A0"/>
           </w:tblPr>
           <w:tblGrid>
-            <w:gridCol w:w="409"/>
-            <w:gridCol w:w="4728"/>
+            <w:gridCol w:w="375"/>
+            <w:gridCol w:w="4762"/>
           </w:tblGrid>
           <w:tr>
             <w:trPr>
@@ -7678,18 +7659,24 @@
               <w:p>
                 <w:pPr>
                   <w:pStyle w:val="Bibliography"/>
-                  <w:jc w:val="left"/>
+                  <w:jc w:val="right"/>
                   <w:rPr>
                     <w:rFonts w:eastAsiaTheme="minorEastAsia"/>
                     <w:noProof/>
+                    <w:sz w:val="18"/>
+                    <w:szCs w:val="18"/>
                   </w:rPr>
                 </w:pPr>
+                <w:bookmarkStart w:id="2" w:name="Lar1"/>
                 <w:r>
                   <w:rPr>
                     <w:noProof/>
+                    <w:sz w:val="18"/>
+                    <w:szCs w:val="18"/>
                   </w:rPr>
                   <w:t>[1]</w:t>
                 </w:r>
+                <w:bookmarkEnd w:id="2"/>
               </w:p>
             </w:tc>
             <w:tc>
@@ -7700,23 +7687,28 @@
               <w:p>
                 <w:pPr>
                   <w:pStyle w:val="Bibliography"/>
-                  <w:jc w:val="left"/>
                   <w:rPr>
                     <w:rFonts w:eastAsiaTheme="minorEastAsia"/>
                     <w:noProof/>
+                    <w:sz w:val="18"/>
+                    <w:szCs w:val="18"/>
                   </w:rPr>
                 </w:pPr>
                 <w:r>
                   <w:rPr>
                     <w:noProof/>
+                    <w:sz w:val="18"/>
+                    <w:szCs w:val="18"/>
                   </w:rPr>
                   <w:t xml:space="preserve">Large Hadron Collider beauty experiment. [Online]. </w:t>
                 </w:r>
-                <w:hyperlink r:id="rId8" w:history="1">
+                <w:hyperlink r:id="rId7" w:history="1">
                   <w:r>
                     <w:rPr>
                       <w:rStyle w:val="Hyperlink"/>
                       <w:noProof/>
+                      <w:sz w:val="18"/>
+                      <w:szCs w:val="18"/>
                     </w:rPr>
                     <w:t>http://lhcb-public.web.cern.ch/lhcb-public/</w:t>
                   </w:r>
@@ -7736,18 +7728,24 @@
               <w:p>
                 <w:pPr>
                   <w:pStyle w:val="Bibliography"/>
-                  <w:jc w:val="left"/>
+                  <w:jc w:val="right"/>
                   <w:rPr>
                     <w:rFonts w:eastAsiaTheme="minorEastAsia"/>
                     <w:noProof/>
+                    <w:sz w:val="18"/>
+                    <w:szCs w:val="18"/>
                   </w:rPr>
                 </w:pPr>
+                <w:bookmarkStart w:id="3" w:name="Tsa07"/>
                 <w:r>
                   <w:rPr>
                     <w:noProof/>
+                    <w:sz w:val="18"/>
+                    <w:szCs w:val="18"/>
                   </w:rPr>
                   <w:t>[2]</w:t>
                 </w:r>
+                <w:bookmarkEnd w:id="3"/>
               </w:p>
             </w:tc>
             <w:tc>
@@ -7758,15 +7756,18 @@
               <w:p>
                 <w:pPr>
                   <w:pStyle w:val="Bibliography"/>
-                  <w:jc w:val="left"/>
                   <w:rPr>
                     <w:rFonts w:eastAsiaTheme="minorEastAsia"/>
                     <w:noProof/>
+                    <w:sz w:val="18"/>
+                    <w:szCs w:val="18"/>
                   </w:rPr>
                 </w:pPr>
                 <w:r>
                   <w:rPr>
                     <w:noProof/>
+                    <w:sz w:val="18"/>
+                    <w:szCs w:val="18"/>
                   </w:rPr>
                   <w:t xml:space="preserve">A. Tsaregorodtsev et al., "DIRAC: A Community Grid Solution," in </w:t>
                 </w:r>
@@ -7775,12 +7776,16 @@
                     <w:i/>
                     <w:iCs/>
                     <w:noProof/>
+                    <w:sz w:val="18"/>
+                    <w:szCs w:val="18"/>
                   </w:rPr>
                   <w:t>CHEP</w:t>
                 </w:r>
                 <w:r>
                   <w:rPr>
                     <w:noProof/>
+                    <w:sz w:val="18"/>
+                    <w:szCs w:val="18"/>
                   </w:rPr>
                   <w:t>, vol. 119, 2007.</w:t>
                 </w:r>
@@ -7799,18 +7804,24 @@
               <w:p>
                 <w:pPr>
                   <w:pStyle w:val="Bibliography"/>
-                  <w:jc w:val="left"/>
+                  <w:jc w:val="right"/>
                   <w:rPr>
                     <w:rFonts w:eastAsiaTheme="minorEastAsia"/>
                     <w:noProof/>
+                    <w:sz w:val="18"/>
+                    <w:szCs w:val="18"/>
                   </w:rPr>
                 </w:pPr>
+                <w:bookmarkStart w:id="4" w:name="And07"/>
                 <w:r>
                   <w:rPr>
                     <w:noProof/>
+                    <w:sz w:val="18"/>
+                    <w:szCs w:val="18"/>
                   </w:rPr>
                   <w:t>[3]</w:t>
                 </w:r>
+                <w:bookmarkEnd w:id="4"/>
               </w:p>
             </w:tc>
             <w:tc>
@@ -7821,15 +7832,18 @@
               <w:p>
                 <w:pPr>
                   <w:pStyle w:val="Bibliography"/>
-                  <w:jc w:val="left"/>
                   <w:rPr>
                     <w:rFonts w:eastAsiaTheme="minorEastAsia"/>
                     <w:noProof/>
+                    <w:sz w:val="18"/>
+                    <w:szCs w:val="18"/>
                   </w:rPr>
                 </w:pPr>
                 <w:r>
                   <w:rPr>
                     <w:noProof/>
+                    <w:sz w:val="18"/>
+                    <w:szCs w:val="18"/>
                   </w:rPr>
                   <w:t xml:space="preserve">A. C. Smith and A. Tsaregorodtsev, "DIRAC: Reliable Data Management for LHCb," in </w:t>
                 </w:r>
@@ -7838,12 +7852,16 @@
                     <w:i/>
                     <w:iCs/>
                     <w:noProof/>
+                    <w:sz w:val="18"/>
+                    <w:szCs w:val="18"/>
                   </w:rPr>
                   <w:t>CHEP</w:t>
                 </w:r>
                 <w:r>
                   <w:rPr>
                     <w:noProof/>
+                    <w:sz w:val="18"/>
+                    <w:szCs w:val="18"/>
                   </w:rPr>
                   <w:t>, 2007.</w:t>
                 </w:r>
@@ -7862,20 +7880,22 @@
               <w:p>
                 <w:pPr>
                   <w:pStyle w:val="Bibliography"/>
-                  <w:jc w:val="left"/>
+                  <w:jc w:val="right"/>
                   <w:rPr>
                     <w:rFonts w:eastAsiaTheme="minorEastAsia"/>
                     <w:noProof/>
+                    <w:sz w:val="18"/>
+                    <w:szCs w:val="18"/>
                   </w:rPr>
                 </w:pPr>
-                <w:bookmarkStart w:id="2" w:name="McM96"/>
                 <w:r>
                   <w:rPr>
                     <w:noProof/>
+                    <w:sz w:val="18"/>
+                    <w:szCs w:val="18"/>
                   </w:rPr>
                   <w:t>[4]</w:t>
                 </w:r>
-                <w:bookmarkEnd w:id="2"/>
               </w:p>
             </w:tc>
             <w:tc>
@@ -7886,15 +7906,18 @@
               <w:p>
                 <w:pPr>
                   <w:pStyle w:val="Bibliography"/>
-                  <w:jc w:val="left"/>
                   <w:rPr>
                     <w:rFonts w:eastAsiaTheme="minorEastAsia"/>
                     <w:noProof/>
+                    <w:sz w:val="18"/>
+                    <w:szCs w:val="18"/>
                   </w:rPr>
                 </w:pPr>
                 <w:r>
                   <w:rPr>
                     <w:noProof/>
+                    <w:sz w:val="18"/>
+                    <w:szCs w:val="18"/>
                   </w:rPr>
                   <w:t xml:space="preserve">J.W. McManus and W.L. Bynum, "Design and analysis techniques for concurrent blackboard systems," </w:t>
                 </w:r>
@@ -7903,12 +7926,16 @@
                     <w:i/>
                     <w:iCs/>
                     <w:noProof/>
+                    <w:sz w:val="18"/>
+                    <w:szCs w:val="18"/>
                   </w:rPr>
                   <w:t>Systems, Man and Cybernetics</w:t>
                 </w:r>
                 <w:r>
                   <w:rPr>
                     <w:noProof/>
+                    <w:sz w:val="18"/>
+                    <w:szCs w:val="18"/>
                   </w:rPr>
                   <w:t>, vol. 26, no. 6, pp. 669 - 680, Nov 1996.</w:t>
                 </w:r>
@@ -7927,18 +7954,24 @@
               <w:p>
                 <w:pPr>
                   <w:pStyle w:val="Bibliography"/>
-                  <w:jc w:val="left"/>
+                  <w:jc w:val="right"/>
                   <w:rPr>
                     <w:rFonts w:eastAsiaTheme="minorEastAsia"/>
                     <w:noProof/>
+                    <w:sz w:val="18"/>
+                    <w:szCs w:val="18"/>
                   </w:rPr>
                 </w:pPr>
+                <w:bookmarkStart w:id="5" w:name="Gro05"/>
                 <w:r>
                   <w:rPr>
                     <w:noProof/>
+                    <w:sz w:val="18"/>
+                    <w:szCs w:val="18"/>
                   </w:rPr>
                   <w:t>[5]</w:t>
                 </w:r>
+                <w:bookmarkEnd w:id="5"/>
               </w:p>
             </w:tc>
             <w:tc>
@@ -7949,15 +7982,18 @@
               <w:p>
                 <w:pPr>
                   <w:pStyle w:val="Bibliography"/>
-                  <w:jc w:val="left"/>
                   <w:rPr>
                     <w:rFonts w:eastAsiaTheme="minorEastAsia"/>
                     <w:noProof/>
+                    <w:sz w:val="18"/>
+                    <w:szCs w:val="18"/>
                   </w:rPr>
                 </w:pPr>
                 <w:r>
                   <w:rPr>
                     <w:noProof/>
+                    <w:sz w:val="18"/>
+                    <w:szCs w:val="18"/>
                   </w:rPr>
                   <w:t xml:space="preserve">J. F. Groote and T. A.C. Willemse, "Model-checking processes with data," </w:t>
                 </w:r>
@@ -7966,12 +8002,16 @@
                     <w:i/>
                     <w:iCs/>
                     <w:noProof/>
+                    <w:sz w:val="18"/>
+                    <w:szCs w:val="18"/>
                   </w:rPr>
                   <w:t>Science of Computer Programming</w:t>
                 </w:r>
                 <w:r>
                   <w:rPr>
                     <w:noProof/>
+                    <w:sz w:val="18"/>
+                    <w:szCs w:val="18"/>
                   </w:rPr>
                   <w:t>, vol. 56, no. 3, May/June 2005.</w:t>
                 </w:r>
@@ -7990,18 +8030,24 @@
               <w:p>
                 <w:pPr>
                   <w:pStyle w:val="Bibliography"/>
-                  <w:jc w:val="left"/>
+                  <w:jc w:val="right"/>
                   <w:rPr>
                     <w:rFonts w:eastAsiaTheme="minorEastAsia"/>
                     <w:noProof/>
+                    <w:sz w:val="18"/>
+                    <w:szCs w:val="18"/>
                   </w:rPr>
                 </w:pPr>
+                <w:bookmarkStart w:id="6" w:name="Gro"/>
                 <w:r>
                   <w:rPr>
                     <w:noProof/>
+                    <w:sz w:val="18"/>
+                    <w:szCs w:val="18"/>
                   </w:rPr>
                   <w:t>[6]</w:t>
                 </w:r>
+                <w:bookmarkEnd w:id="6"/>
               </w:p>
             </w:tc>
             <w:tc>
@@ -8012,15 +8058,18 @@
               <w:p>
                 <w:pPr>
                   <w:pStyle w:val="Bibliography"/>
-                  <w:jc w:val="left"/>
                   <w:rPr>
                     <w:rFonts w:eastAsiaTheme="minorEastAsia"/>
                     <w:noProof/>
+                    <w:sz w:val="18"/>
+                    <w:szCs w:val="18"/>
                   </w:rPr>
                 </w:pPr>
                 <w:r>
                   <w:rPr>
                     <w:noProof/>
+                    <w:sz w:val="18"/>
+                    <w:szCs w:val="18"/>
                   </w:rPr>
                   <w:t>J. F. Groote, A. Mathijssen, , M. Reniers, Y. Usenko, and M Van Weerdenburg, The formal specification language mCRL2.</w:t>
                 </w:r>
@@ -8039,20 +8088,22 @@
               <w:p>
                 <w:pPr>
                   <w:pStyle w:val="Bibliography"/>
-                  <w:jc w:val="left"/>
+                  <w:jc w:val="right"/>
                   <w:rPr>
                     <w:rFonts w:eastAsiaTheme="minorEastAsia"/>
                     <w:noProof/>
+                    <w:sz w:val="18"/>
+                    <w:szCs w:val="18"/>
                   </w:rPr>
                 </w:pPr>
-                <w:bookmarkStart w:id="3" w:name="Gro08"/>
                 <w:r>
                   <w:rPr>
                     <w:noProof/>
+                    <w:sz w:val="18"/>
+                    <w:szCs w:val="18"/>
                   </w:rPr>
                   <w:t>[7]</w:t>
                 </w:r>
-                <w:bookmarkEnd w:id="3"/>
               </w:p>
             </w:tc>
             <w:tc>
@@ -8063,15 +8114,18 @@
               <w:p>
                 <w:pPr>
                   <w:pStyle w:val="Bibliography"/>
-                  <w:jc w:val="left"/>
                   <w:rPr>
                     <w:rFonts w:eastAsiaTheme="minorEastAsia"/>
                     <w:noProof/>
+                    <w:sz w:val="18"/>
+                    <w:szCs w:val="18"/>
                   </w:rPr>
                 </w:pPr>
                 <w:r>
                   <w:rPr>
                     <w:noProof/>
+                    <w:sz w:val="18"/>
+                    <w:szCs w:val="18"/>
                   </w:rPr>
                   <w:t>J. F. Groote et al., "The mCRL2 toolset," Dept. of Mathematics and Computer Science, Eindhoven University of Technology, 2008.</w:t>
                 </w:r>
@@ -8090,18 +8144,24 @@
               <w:p>
                 <w:pPr>
                   <w:pStyle w:val="Bibliography"/>
-                  <w:jc w:val="left"/>
+                  <w:jc w:val="right"/>
                   <w:rPr>
                     <w:rFonts w:eastAsiaTheme="minorEastAsia"/>
                     <w:noProof/>
+                    <w:sz w:val="18"/>
+                    <w:szCs w:val="18"/>
                   </w:rPr>
                 </w:pPr>
+                <w:bookmarkStart w:id="7" w:name="Bae09"/>
                 <w:r>
                   <w:rPr>
                     <w:noProof/>
+                    <w:sz w:val="18"/>
+                    <w:szCs w:val="18"/>
                   </w:rPr>
                   <w:t>[8]</w:t>
                 </w:r>
+                <w:bookmarkEnd w:id="7"/>
               </w:p>
             </w:tc>
             <w:tc>
@@ -8112,15 +8172,18 @@
               <w:p>
                 <w:pPr>
                   <w:pStyle w:val="Bibliography"/>
-                  <w:jc w:val="left"/>
                   <w:rPr>
                     <w:rFonts w:eastAsiaTheme="minorEastAsia"/>
                     <w:noProof/>
+                    <w:sz w:val="18"/>
+                    <w:szCs w:val="18"/>
                   </w:rPr>
                 </w:pPr>
                 <w:r>
                   <w:rPr>
                     <w:noProof/>
+                    <w:sz w:val="18"/>
+                    <w:szCs w:val="18"/>
                   </w:rPr>
                   <w:t xml:space="preserve">J.C.M Baeten, T. Basten, and M.A. Reniers, </w:t>
                 </w:r>
@@ -8129,12 +8192,16 @@
                     <w:i/>
                     <w:iCs/>
                     <w:noProof/>
+                    <w:sz w:val="18"/>
+                    <w:szCs w:val="18"/>
                   </w:rPr>
                   <w:t>Process Algebra: Equational Theories of Communicating Processes</w:t>
                 </w:r>
                 <w:r>
                   <w:rPr>
                     <w:noProof/>
+                    <w:sz w:val="18"/>
+                    <w:szCs w:val="18"/>
                   </w:rPr>
                   <w:t>, 1st ed. New York, NY, USA: Cambridge University Press, 2009.</w:t>
                 </w:r>
@@ -8153,18 +8220,24 @@
               <w:p>
                 <w:pPr>
                   <w:pStyle w:val="Bibliography"/>
-                  <w:jc w:val="left"/>
+                  <w:jc w:val="right"/>
                   <w:rPr>
                     <w:rFonts w:eastAsiaTheme="minorEastAsia"/>
                     <w:noProof/>
+                    <w:sz w:val="18"/>
+                    <w:szCs w:val="18"/>
                   </w:rPr>
                 </w:pPr>
+                <w:bookmarkStart w:id="8" w:name="HeY"/>
                 <w:r>
                   <w:rPr>
                     <w:noProof/>
+                    <w:sz w:val="18"/>
+                    <w:szCs w:val="18"/>
                   </w:rPr>
                   <w:t>[9]</w:t>
                 </w:r>
+                <w:bookmarkEnd w:id="8"/>
               </w:p>
             </w:tc>
             <w:tc>
@@ -8175,15 +8248,18 @@
               <w:p>
                 <w:pPr>
                   <w:pStyle w:val="Bibliography"/>
-                  <w:jc w:val="left"/>
                   <w:rPr>
                     <w:rFonts w:eastAsiaTheme="minorEastAsia"/>
                     <w:noProof/>
+                    <w:sz w:val="18"/>
+                    <w:szCs w:val="18"/>
                   </w:rPr>
                 </w:pPr>
                 <w:r>
                   <w:rPr>
                     <w:noProof/>
+                    <w:sz w:val="18"/>
+                    <w:szCs w:val="18"/>
                   </w:rPr>
                   <w:t xml:space="preserve">Y.T. He and R. Janicki, "Verifying protocols by model checking: a case study of the wireless application protocol and the model checker SPIN," in </w:t>
                 </w:r>
@@ -8192,12 +8268,16 @@
                     <w:i/>
                     <w:iCs/>
                     <w:noProof/>
+                    <w:sz w:val="18"/>
+                    <w:szCs w:val="18"/>
                   </w:rPr>
                   <w:t>CASCON '04 Proceedings</w:t>
                 </w:r>
                 <w:r>
                   <w:rPr>
                     <w:noProof/>
+                    <w:sz w:val="18"/>
+                    <w:szCs w:val="18"/>
                   </w:rPr>
                   <w:t>.</w:t>
                 </w:r>
@@ -8216,18 +8296,24 @@
               <w:p>
                 <w:pPr>
                   <w:pStyle w:val="Bibliography"/>
-                  <w:jc w:val="left"/>
+                  <w:jc w:val="right"/>
                   <w:rPr>
                     <w:rFonts w:eastAsiaTheme="minorEastAsia"/>
                     <w:noProof/>
+                    <w:sz w:val="18"/>
+                    <w:szCs w:val="18"/>
                   </w:rPr>
                 </w:pPr>
+                <w:bookmarkStart w:id="9" w:name="Pal06"/>
                 <w:r>
                   <w:rPr>
                     <w:noProof/>
+                    <w:sz w:val="18"/>
+                    <w:szCs w:val="18"/>
                   </w:rPr>
                   <w:t>[10]</w:t>
                 </w:r>
+                <w:bookmarkEnd w:id="9"/>
               </w:p>
             </w:tc>
             <w:tc>
@@ -8238,15 +8324,18 @@
               <w:p>
                 <w:pPr>
                   <w:pStyle w:val="Bibliography"/>
-                  <w:jc w:val="left"/>
                   <w:rPr>
                     <w:rFonts w:eastAsiaTheme="minorEastAsia"/>
                     <w:noProof/>
+                    <w:sz w:val="18"/>
+                    <w:szCs w:val="18"/>
                   </w:rPr>
                 </w:pPr>
                 <w:r>
                   <w:rPr>
                     <w:noProof/>
+                    <w:sz w:val="18"/>
+                    <w:szCs w:val="18"/>
                   </w:rPr>
                   <w:t>K. Palmskog, "Verification of the session management protocol," School of Computer Science and Communication, Royal Institute of Technology, Stockholm, Master’s Thesis 2006.</w:t>
                 </w:r>
@@ -8265,18 +8354,24 @@
               <w:p>
                 <w:pPr>
                   <w:pStyle w:val="Bibliography"/>
-                  <w:jc w:val="left"/>
+                  <w:jc w:val="right"/>
                   <w:rPr>
                     <w:rFonts w:eastAsiaTheme="minorEastAsia"/>
                     <w:noProof/>
+                    <w:sz w:val="18"/>
+                    <w:szCs w:val="18"/>
                   </w:rPr>
                 </w:pPr>
+                <w:bookmarkStart w:id="10" w:name="Hol90"/>
                 <w:r>
                   <w:rPr>
                     <w:noProof/>
+                    <w:sz w:val="18"/>
+                    <w:szCs w:val="18"/>
                   </w:rPr>
                   <w:t>[11]</w:t>
                 </w:r>
+                <w:bookmarkEnd w:id="10"/>
               </w:p>
             </w:tc>
             <w:tc>
@@ -8287,15 +8382,18 @@
               <w:p>
                 <w:pPr>
                   <w:pStyle w:val="Bibliography"/>
-                  <w:jc w:val="left"/>
                   <w:rPr>
                     <w:rFonts w:eastAsiaTheme="minorEastAsia"/>
                     <w:noProof/>
+                    <w:sz w:val="18"/>
+                    <w:szCs w:val="18"/>
                   </w:rPr>
                 </w:pPr>
                 <w:r>
                   <w:rPr>
                     <w:noProof/>
+                    <w:sz w:val="18"/>
+                    <w:szCs w:val="18"/>
                   </w:rPr>
                   <w:t xml:space="preserve">G.J. Holzmann, </w:t>
                 </w:r>
@@ -8304,12 +8402,16 @@
                     <w:i/>
                     <w:iCs/>
                     <w:noProof/>
+                    <w:sz w:val="18"/>
+                    <w:szCs w:val="18"/>
                   </w:rPr>
                   <w:t>Design and validation of computer protocols</w:t>
                 </w:r>
                 <w:r>
                   <w:rPr>
                     <w:noProof/>
+                    <w:sz w:val="18"/>
+                    <w:szCs w:val="18"/>
                   </w:rPr>
                   <w:t>. Upper Saddle River, NJ, USA: Prentice-Hall Inc., 1990.</w:t>
                 </w:r>
@@ -8328,18 +8430,25 @@
               <w:p>
                 <w:pPr>
                   <w:pStyle w:val="Bibliography"/>
-                  <w:jc w:val="left"/>
+                  <w:jc w:val="right"/>
                   <w:rPr>
                     <w:rFonts w:eastAsiaTheme="minorEastAsia"/>
                     <w:noProof/>
+                    <w:sz w:val="18"/>
+                    <w:szCs w:val="18"/>
                   </w:rPr>
                 </w:pPr>
+                <w:bookmarkStart w:id="11" w:name="Fok"/>
                 <w:r>
                   <w:rPr>
                     <w:noProof/>
-                  </w:rPr>
+                    <w:sz w:val="18"/>
+                    <w:szCs w:val="18"/>
+                  </w:rPr>
+                  <w:lastRenderedPageBreak/>
                   <w:t>[12]</w:t>
                 </w:r>
+                <w:bookmarkEnd w:id="11"/>
               </w:p>
             </w:tc>
             <w:tc>
@@ -8350,15 +8459,18 @@
               <w:p>
                 <w:pPr>
                   <w:pStyle w:val="Bibliography"/>
-                  <w:jc w:val="left"/>
                   <w:rPr>
                     <w:rFonts w:eastAsiaTheme="minorEastAsia"/>
                     <w:noProof/>
+                    <w:sz w:val="18"/>
+                    <w:szCs w:val="18"/>
                   </w:rPr>
                 </w:pPr>
                 <w:r>
                   <w:rPr>
                     <w:noProof/>
+                    <w:sz w:val="18"/>
+                    <w:szCs w:val="18"/>
                   </w:rPr>
                   <w:t xml:space="preserve">W. Fokkink, </w:t>
                 </w:r>
@@ -8367,12 +8479,16 @@
                     <w:i/>
                     <w:iCs/>
                     <w:noProof/>
+                    <w:sz w:val="18"/>
+                    <w:szCs w:val="18"/>
                   </w:rPr>
                   <w:t>Modelling Distributed Systems: Protocol Verification with µCRL</w:t>
                 </w:r>
                 <w:r>
                   <w:rPr>
                     <w:noProof/>
+                    <w:sz w:val="18"/>
+                    <w:szCs w:val="18"/>
                   </w:rPr>
                   <w:t>, 2nd ed.: Springer, 2011.</w:t>
                 </w:r>
@@ -8391,19 +8507,24 @@
               <w:p>
                 <w:pPr>
                   <w:pStyle w:val="Bibliography"/>
-                  <w:jc w:val="left"/>
+                  <w:jc w:val="right"/>
                   <w:rPr>
                     <w:rFonts w:eastAsiaTheme="minorEastAsia"/>
                     <w:noProof/>
+                    <w:sz w:val="18"/>
+                    <w:szCs w:val="18"/>
                   </w:rPr>
                 </w:pPr>
+                <w:bookmarkStart w:id="12" w:name="Bal"/>
                 <w:r>
                   <w:rPr>
                     <w:noProof/>
-                  </w:rPr>
-                  <w:lastRenderedPageBreak/>
+                    <w:sz w:val="18"/>
+                    <w:szCs w:val="18"/>
+                  </w:rPr>
                   <w:t>[13]</w:t>
                 </w:r>
+                <w:bookmarkEnd w:id="12"/>
               </w:p>
             </w:tc>
             <w:tc>
@@ -8414,15 +8535,18 @@
               <w:p>
                 <w:pPr>
                   <w:pStyle w:val="Bibliography"/>
-                  <w:jc w:val="left"/>
                   <w:rPr>
                     <w:rFonts w:eastAsiaTheme="minorEastAsia"/>
                     <w:noProof/>
+                    <w:sz w:val="18"/>
+                    <w:szCs w:val="18"/>
                   </w:rPr>
                 </w:pPr>
                 <w:r>
                   <w:rPr>
                     <w:noProof/>
+                    <w:sz w:val="18"/>
+                    <w:szCs w:val="18"/>
                   </w:rPr>
                   <w:t xml:space="preserve">T. Ball and S.K. Rajamani, "The SLAM Toolkit," in </w:t>
                 </w:r>
@@ -8431,12 +8555,16 @@
                     <w:i/>
                     <w:iCs/>
                     <w:noProof/>
+                    <w:sz w:val="18"/>
+                    <w:szCs w:val="18"/>
                   </w:rPr>
                   <w:t>Computer Aided Verification (CAV) Proceedings</w:t>
                 </w:r>
                 <w:r>
                   <w:rPr>
                     <w:noProof/>
+                    <w:sz w:val="18"/>
+                    <w:szCs w:val="18"/>
                   </w:rPr>
                   <w:t>, 2001, pp. 260-264.</w:t>
                 </w:r>
@@ -8455,18 +8583,24 @@
               <w:p>
                 <w:pPr>
                   <w:pStyle w:val="Bibliography"/>
-                  <w:jc w:val="left"/>
+                  <w:jc w:val="right"/>
                   <w:rPr>
                     <w:rFonts w:eastAsiaTheme="minorEastAsia"/>
                     <w:noProof/>
+                    <w:sz w:val="18"/>
+                    <w:szCs w:val="18"/>
                   </w:rPr>
                 </w:pPr>
+                <w:bookmarkStart w:id="13" w:name="Bad05"/>
                 <w:r>
                   <w:rPr>
                     <w:noProof/>
+                    <w:sz w:val="18"/>
+                    <w:szCs w:val="18"/>
                   </w:rPr>
                   <w:t>[14]</w:t>
                 </w:r>
+                <w:bookmarkEnd w:id="13"/>
               </w:p>
             </w:tc>
             <w:tc>
@@ -8477,15 +8611,18 @@
               <w:p>
                 <w:pPr>
                   <w:pStyle w:val="Bibliography"/>
-                  <w:jc w:val="left"/>
                   <w:rPr>
                     <w:rFonts w:eastAsiaTheme="minorEastAsia"/>
                     <w:noProof/>
+                    <w:sz w:val="18"/>
+                    <w:szCs w:val="18"/>
                   </w:rPr>
                 </w:pPr>
                 <w:r>
                   <w:rPr>
                     <w:noProof/>
+                    <w:sz w:val="18"/>
+                    <w:szCs w:val="18"/>
                   </w:rPr>
                   <w:t xml:space="preserve">B. Badban, W. Fokkink, J.F. Groote, J. Pang, and J. Van de Pol, "Verification of a sliding window protocol in μCRL and PVS," </w:t>
                 </w:r>
@@ -8494,12 +8631,16 @@
                     <w:i/>
                     <w:iCs/>
                     <w:noProof/>
+                    <w:sz w:val="18"/>
+                    <w:szCs w:val="18"/>
                   </w:rPr>
                   <w:t>Formal Aspects of Computing</w:t>
                 </w:r>
                 <w:r>
                   <w:rPr>
                     <w:noProof/>
+                    <w:sz w:val="18"/>
+                    <w:szCs w:val="18"/>
                   </w:rPr>
                   <w:t>, vol. 17, no. 3, October 2005.</w:t>
                 </w:r>
@@ -8518,18 +8659,24 @@
               <w:p>
                 <w:pPr>
                   <w:pStyle w:val="Bibliography"/>
-                  <w:jc w:val="left"/>
+                  <w:jc w:val="right"/>
                   <w:rPr>
                     <w:rFonts w:eastAsiaTheme="minorEastAsia"/>
                     <w:noProof/>
+                    <w:sz w:val="18"/>
+                    <w:szCs w:val="18"/>
                   </w:rPr>
                 </w:pPr>
+                <w:bookmarkStart w:id="14" w:name="Isl06"/>
                 <w:r>
                   <w:rPr>
                     <w:noProof/>
+                    <w:sz w:val="18"/>
+                    <w:szCs w:val="18"/>
                   </w:rPr>
                   <w:t>[15]</w:t>
                 </w:r>
+                <w:bookmarkEnd w:id="14"/>
               </w:p>
             </w:tc>
             <w:tc>
@@ -8540,15 +8687,18 @@
               <w:p>
                 <w:pPr>
                   <w:pStyle w:val="Bibliography"/>
-                  <w:jc w:val="left"/>
                   <w:rPr>
                     <w:rFonts w:eastAsiaTheme="minorEastAsia"/>
                     <w:noProof/>
+                    <w:sz w:val="18"/>
+                    <w:szCs w:val="18"/>
                   </w:rPr>
                 </w:pPr>
                 <w:r>
                   <w:rPr>
                     <w:noProof/>
+                    <w:sz w:val="18"/>
+                    <w:szCs w:val="18"/>
                   </w:rPr>
                   <w:t xml:space="preserve">S.M.S. Islam, M.H. Sqalli, and S. Khan, "Modeling and Formal Verification of DHCP Using SPIN," </w:t>
                 </w:r>
@@ -8557,12 +8707,16 @@
                     <w:i/>
                     <w:iCs/>
                     <w:noProof/>
+                    <w:sz w:val="18"/>
+                    <w:szCs w:val="18"/>
                   </w:rPr>
                   <w:t>IJCSA</w:t>
                 </w:r>
                 <w:r>
                   <w:rPr>
                     <w:noProof/>
+                    <w:sz w:val="18"/>
+                    <w:szCs w:val="18"/>
                   </w:rPr>
                   <w:t>, pp. 145-159, May 2006.</w:t>
                 </w:r>
@@ -8581,18 +8735,24 @@
               <w:p>
                 <w:pPr>
                   <w:pStyle w:val="Bibliography"/>
-                  <w:jc w:val="left"/>
+                  <w:jc w:val="right"/>
                   <w:rPr>
                     <w:rFonts w:eastAsiaTheme="minorEastAsia"/>
                     <w:noProof/>
+                    <w:sz w:val="18"/>
+                    <w:szCs w:val="18"/>
                   </w:rPr>
                 </w:pPr>
+                <w:bookmarkStart w:id="15" w:name="Hwo11"/>
                 <w:r>
                   <w:rPr>
                     <w:noProof/>
+                    <w:sz w:val="18"/>
+                    <w:szCs w:val="18"/>
                   </w:rPr>
                   <w:t>[16]</w:t>
                 </w:r>
+                <w:bookmarkEnd w:id="15"/>
               </w:p>
             </w:tc>
             <w:tc>
@@ -8603,15 +8763,18 @@
               <w:p>
                 <w:pPr>
                   <w:pStyle w:val="Bibliography"/>
-                  <w:jc w:val="left"/>
                   <w:rPr>
                     <w:rFonts w:eastAsiaTheme="minorEastAsia"/>
                     <w:noProof/>
+                    <w:sz w:val="18"/>
+                    <w:szCs w:val="18"/>
                   </w:rPr>
                 </w:pPr>
                 <w:r>
                   <w:rPr>
                     <w:noProof/>
+                    <w:sz w:val="18"/>
+                    <w:szCs w:val="18"/>
                   </w:rPr>
                   <w:t xml:space="preserve">J.L. Hwon, V.J.J. Kuster, and T.A.C. Willemse, "Analysing the Control Software of the Compact Muon Solenoid Experiment at the Large Hadron Collider," in </w:t>
                 </w:r>
@@ -8620,12 +8783,16 @@
                     <w:i/>
                     <w:iCs/>
                     <w:noProof/>
+                    <w:sz w:val="18"/>
+                    <w:szCs w:val="18"/>
                   </w:rPr>
                   <w:t>FSEN2011</w:t>
                 </w:r>
                 <w:r>
                   <w:rPr>
                     <w:noProof/>
+                    <w:sz w:val="18"/>
+                    <w:szCs w:val="18"/>
                   </w:rPr>
                   <w:t>, in press.</w:t>
                 </w:r>
@@ -8644,20 +8811,22 @@
               <w:p>
                 <w:pPr>
                   <w:pStyle w:val="Bibliography"/>
-                  <w:jc w:val="left"/>
+                  <w:jc w:val="right"/>
                   <w:rPr>
                     <w:rFonts w:eastAsiaTheme="minorEastAsia"/>
                     <w:noProof/>
+                    <w:sz w:val="18"/>
+                    <w:szCs w:val="18"/>
                   </w:rPr>
                 </w:pPr>
-                <w:bookmarkStart w:id="4" w:name="Boš09"/>
                 <w:r>
                   <w:rPr>
                     <w:noProof/>
+                    <w:sz w:val="18"/>
+                    <w:szCs w:val="18"/>
                   </w:rPr>
                   <w:t>[17]</w:t>
                 </w:r>
-                <w:bookmarkEnd w:id="4"/>
               </w:p>
             </w:tc>
             <w:tc>
@@ -8668,15 +8837,18 @@
               <w:p>
                 <w:pPr>
                   <w:pStyle w:val="Bibliography"/>
-                  <w:jc w:val="left"/>
                   <w:rPr>
                     <w:rFonts w:eastAsiaTheme="minorEastAsia"/>
                     <w:noProof/>
+                    <w:sz w:val="18"/>
+                    <w:szCs w:val="18"/>
                   </w:rPr>
                 </w:pPr>
                 <w:r>
                   <w:rPr>
                     <w:noProof/>
+                    <w:sz w:val="18"/>
+                    <w:szCs w:val="18"/>
                   </w:rPr>
                   <w:t xml:space="preserve">D. Bošnački, A. Mathijssen, and Y.S. Usenko, "Behavioural Analysis of an I2C Linux Driver," </w:t>
                 </w:r>
@@ -8685,12 +8857,16 @@
                     <w:i/>
                     <w:iCs/>
                     <w:noProof/>
+                    <w:sz w:val="18"/>
+                    <w:szCs w:val="18"/>
                   </w:rPr>
                   <w:t>14th International Workshop on Formal Methods for Industrial Critical Systems</w:t>
                 </w:r>
                 <w:r>
                   <w:rPr>
                     <w:noProof/>
+                    <w:sz w:val="18"/>
+                    <w:szCs w:val="18"/>
                   </w:rPr>
                   <w:t>, 2009.</w:t>
                 </w:r>
@@ -8709,18 +8885,24 @@
               <w:p>
                 <w:pPr>
                   <w:pStyle w:val="Bibliography"/>
-                  <w:jc w:val="left"/>
+                  <w:jc w:val="right"/>
                   <w:rPr>
                     <w:rFonts w:eastAsiaTheme="minorEastAsia"/>
                     <w:noProof/>
+                    <w:sz w:val="18"/>
+                    <w:szCs w:val="18"/>
                   </w:rPr>
                 </w:pPr>
+                <w:bookmarkStart w:id="16" w:name="Hoj11"/>
                 <w:r>
                   <w:rPr>
                     <w:noProof/>
+                    <w:sz w:val="18"/>
+                    <w:szCs w:val="18"/>
                   </w:rPr>
                   <w:t>[18]</w:t>
                 </w:r>
+                <w:bookmarkEnd w:id="16"/>
               </w:p>
             </w:tc>
             <w:tc>
@@ -8731,15 +8913,18 @@
               <w:p>
                 <w:pPr>
                   <w:pStyle w:val="Bibliography"/>
-                  <w:jc w:val="left"/>
                   <w:rPr>
                     <w:rFonts w:eastAsiaTheme="minorEastAsia"/>
                     <w:noProof/>
+                    <w:sz w:val="18"/>
+                    <w:szCs w:val="18"/>
                   </w:rPr>
                 </w:pPr>
                 <w:r>
                   <w:rPr>
                     <w:noProof/>
+                    <w:sz w:val="18"/>
+                    <w:szCs w:val="18"/>
                   </w:rPr>
                   <w:t xml:space="preserve">H. Hojjat, M.R. Mousavi, and M. Sirjani, "Formal Analysis of SystemC Designs in Process Algebra," </w:t>
                 </w:r>
@@ -8748,12 +8933,16 @@
                     <w:i/>
                     <w:iCs/>
                     <w:noProof/>
+                    <w:sz w:val="18"/>
+                    <w:szCs w:val="18"/>
                   </w:rPr>
                   <w:t>Fundamenta Informaticae</w:t>
                 </w:r>
                 <w:r>
                   <w:rPr>
                     <w:noProof/>
+                    <w:sz w:val="18"/>
+                    <w:szCs w:val="18"/>
                   </w:rPr>
                   <w:t>, pp. 19-42, 2011.</w:t>
                 </w:r>
@@ -8772,18 +8961,24 @@
               <w:p>
                 <w:pPr>
                   <w:pStyle w:val="Bibliography"/>
-                  <w:jc w:val="left"/>
+                  <w:jc w:val="right"/>
                   <w:rPr>
                     <w:rFonts w:eastAsiaTheme="minorEastAsia"/>
                     <w:noProof/>
+                    <w:sz w:val="18"/>
+                    <w:szCs w:val="18"/>
                   </w:rPr>
                 </w:pPr>
+                <w:bookmarkStart w:id="17" w:name="Vis05"/>
                 <w:r>
                   <w:rPr>
                     <w:noProof/>
+                    <w:sz w:val="18"/>
+                    <w:szCs w:val="18"/>
                   </w:rPr>
                   <w:t>[19]</w:t>
                 </w:r>
+                <w:bookmarkEnd w:id="17"/>
               </w:p>
             </w:tc>
             <w:tc>
@@ -8794,15 +8989,18 @@
               <w:p>
                 <w:pPr>
                   <w:pStyle w:val="Bibliography"/>
-                  <w:jc w:val="left"/>
                   <w:rPr>
                     <w:rFonts w:eastAsiaTheme="minorEastAsia"/>
                     <w:noProof/>
+                    <w:sz w:val="18"/>
+                    <w:szCs w:val="18"/>
                   </w:rPr>
                 </w:pPr>
                 <w:r>
                   <w:rPr>
                     <w:noProof/>
+                    <w:sz w:val="18"/>
+                    <w:szCs w:val="18"/>
                   </w:rPr>
                   <w:t xml:space="preserve">V. Visser and P.C. Mehlitz, "Model Checking Programs with Java PathFinder," in </w:t>
                 </w:r>
@@ -8811,12 +9009,16 @@
                     <w:i/>
                     <w:iCs/>
                     <w:noProof/>
+                    <w:sz w:val="18"/>
+                    <w:szCs w:val="18"/>
                   </w:rPr>
                   <w:t>SPIN</w:t>
                 </w:r>
                 <w:r>
                   <w:rPr>
                     <w:noProof/>
+                    <w:sz w:val="18"/>
+                    <w:szCs w:val="18"/>
                   </w:rPr>
                   <w:t>, 2005.</w:t>
                 </w:r>
@@ -8835,18 +9037,24 @@
               <w:p>
                 <w:pPr>
                   <w:pStyle w:val="Bibliography"/>
-                  <w:jc w:val="left"/>
+                  <w:jc w:val="right"/>
                   <w:rPr>
                     <w:rFonts w:eastAsiaTheme="minorEastAsia"/>
                     <w:noProof/>
+                    <w:sz w:val="18"/>
+                    <w:szCs w:val="18"/>
                   </w:rPr>
                 </w:pPr>
+                <w:bookmarkStart w:id="18" w:name="Plo09"/>
                 <w:r>
                   <w:rPr>
                     <w:noProof/>
+                    <w:sz w:val="18"/>
+                    <w:szCs w:val="18"/>
                   </w:rPr>
                   <w:t>[20]</w:t>
                 </w:r>
+                <w:bookmarkEnd w:id="18"/>
               </w:p>
             </w:tc>
             <w:tc>
@@ -8857,15 +9065,18 @@
               <w:p>
                 <w:pPr>
                   <w:pStyle w:val="Bibliography"/>
-                  <w:jc w:val="left"/>
                   <w:rPr>
                     <w:rFonts w:eastAsiaTheme="minorEastAsia"/>
                     <w:noProof/>
+                    <w:sz w:val="18"/>
+                    <w:szCs w:val="18"/>
                   </w:rPr>
                 </w:pPr>
                 <w:r>
                   <w:rPr>
                     <w:noProof/>
+                    <w:sz w:val="18"/>
+                    <w:szCs w:val="18"/>
                   </w:rPr>
                   <w:t>B. Ploeger, "Analysis of ACS using mCRL2," Technische Universiteit Eindhoven, CS-Report 09-11 2009.</w:t>
                 </w:r>
@@ -8884,20 +9095,24 @@
               <w:p>
                 <w:pPr>
                   <w:pStyle w:val="Bibliography"/>
-                  <w:jc w:val="left"/>
+                  <w:jc w:val="right"/>
                   <w:rPr>
                     <w:rFonts w:eastAsiaTheme="minorEastAsia"/>
                     <w:noProof/>
+                    <w:sz w:val="18"/>
+                    <w:szCs w:val="18"/>
                   </w:rPr>
                 </w:pPr>
-                <w:bookmarkStart w:id="5" w:name="Placeholder1"/>
+                <w:bookmarkStart w:id="19" w:name="Cas"/>
                 <w:r>
                   <w:rPr>
                     <w:noProof/>
+                    <w:sz w:val="18"/>
+                    <w:szCs w:val="18"/>
                   </w:rPr>
                   <w:t>[21]</w:t>
                 </w:r>
-                <w:bookmarkEnd w:id="5"/>
+                <w:bookmarkEnd w:id="19"/>
               </w:p>
             </w:tc>
             <w:tc>
@@ -8908,15 +9123,161 @@
               <w:p>
                 <w:pPr>
                   <w:pStyle w:val="Bibliography"/>
-                  <w:jc w:val="left"/>
                   <w:rPr>
                     <w:rFonts w:eastAsiaTheme="minorEastAsia"/>
                     <w:noProof/>
+                    <w:sz w:val="18"/>
+                    <w:szCs w:val="18"/>
                   </w:rPr>
                 </w:pPr>
                 <w:r>
                   <w:rPr>
                     <w:noProof/>
+                    <w:sz w:val="18"/>
+                    <w:szCs w:val="18"/>
+                  </w:rPr>
+                  <w:t xml:space="preserve">A. Casajus and R. Graciani Diaz, "DIRAC distributed secure framework," in </w:t>
+                </w:r>
+                <w:r>
+                  <w:rPr>
+                    <w:i/>
+                    <w:iCs/>
+                    <w:noProof/>
+                    <w:sz w:val="18"/>
+                    <w:szCs w:val="18"/>
+                  </w:rPr>
+                  <w:t>CHEP</w:t>
+                </w:r>
+                <w:r>
+                  <w:rPr>
+                    <w:noProof/>
+                    <w:sz w:val="18"/>
+                    <w:szCs w:val="18"/>
+                  </w:rPr>
+                  <w:t>, 2010.</w:t>
+                </w:r>
+              </w:p>
+            </w:tc>
+          </w:tr>
+          <w:tr>
+            <w:trPr>
+              <w:tblCellSpacing w:w="15" w:type="dxa"/>
+            </w:trPr>
+            <w:tc>
+              <w:tcPr>
+                <w:tcW w:w="0" w:type="auto"/>
+                <w:hideMark/>
+              </w:tcPr>
+              <w:p>
+                <w:pPr>
+                  <w:pStyle w:val="Bibliography"/>
+                  <w:jc w:val="right"/>
+                  <w:rPr>
+                    <w:rFonts w:eastAsiaTheme="minorEastAsia"/>
+                    <w:noProof/>
+                    <w:sz w:val="18"/>
+                    <w:szCs w:val="18"/>
+                  </w:rPr>
+                </w:pPr>
+                <w:bookmarkStart w:id="20" w:name="gLi"/>
+                <w:r>
+                  <w:rPr>
+                    <w:noProof/>
+                    <w:sz w:val="18"/>
+                    <w:szCs w:val="18"/>
+                  </w:rPr>
+                  <w:t>[22]</w:t>
+                </w:r>
+                <w:bookmarkEnd w:id="20"/>
+              </w:p>
+            </w:tc>
+            <w:tc>
+              <w:tcPr>
+                <w:tcW w:w="0" w:type="auto"/>
+                <w:hideMark/>
+              </w:tcPr>
+              <w:p>
+                <w:pPr>
+                  <w:pStyle w:val="Bibliography"/>
+                  <w:rPr>
+                    <w:rFonts w:eastAsiaTheme="minorEastAsia"/>
+                    <w:noProof/>
+                    <w:sz w:val="18"/>
+                    <w:szCs w:val="18"/>
+                  </w:rPr>
+                </w:pPr>
+                <w:r>
+                  <w:rPr>
+                    <w:noProof/>
+                    <w:sz w:val="18"/>
+                    <w:szCs w:val="18"/>
+                  </w:rPr>
+                  <w:t xml:space="preserve">gLite - Lightweight Middleware for Grid Computing. [Online]. </w:t>
+                </w:r>
+                <w:hyperlink r:id="rId8" w:history="1">
+                  <w:r>
+                    <w:rPr>
+                      <w:rStyle w:val="Hyperlink"/>
+                      <w:noProof/>
+                      <w:sz w:val="18"/>
+                      <w:szCs w:val="18"/>
+                    </w:rPr>
+                    <w:t>http://glite.cern.ch</w:t>
+                  </w:r>
+                </w:hyperlink>
+              </w:p>
+            </w:tc>
+          </w:tr>
+          <w:tr>
+            <w:trPr>
+              <w:tblCellSpacing w:w="15" w:type="dxa"/>
+            </w:trPr>
+            <w:tc>
+              <w:tcPr>
+                <w:tcW w:w="0" w:type="auto"/>
+                <w:hideMark/>
+              </w:tcPr>
+              <w:p>
+                <w:pPr>
+                  <w:pStyle w:val="Bibliography"/>
+                  <w:jc w:val="right"/>
+                  <w:rPr>
+                    <w:rFonts w:eastAsiaTheme="minorEastAsia"/>
+                    <w:noProof/>
+                    <w:sz w:val="18"/>
+                    <w:szCs w:val="18"/>
+                  </w:rPr>
+                </w:pPr>
+                <w:r>
+                  <w:rPr>
+                    <w:noProof/>
+                    <w:sz w:val="18"/>
+                    <w:szCs w:val="18"/>
+                  </w:rPr>
+                  <w:t>[23]</w:t>
+                </w:r>
+              </w:p>
+            </w:tc>
+            <w:tc>
+              <w:tcPr>
+                <w:tcW w:w="0" w:type="auto"/>
+                <w:hideMark/>
+              </w:tcPr>
+              <w:p>
+                <w:pPr>
+                  <w:pStyle w:val="Bibliography"/>
+                  <w:rPr>
+                    <w:rFonts w:eastAsiaTheme="minorEastAsia"/>
+                    <w:noProof/>
+                    <w:sz w:val="18"/>
+                    <w:szCs w:val="18"/>
+                  </w:rPr>
+                </w:pPr>
+                <w:r>
+                  <w:rPr>
+                    <w:noProof/>
+                    <w:sz w:val="18"/>
+                    <w:szCs w:val="18"/>
                   </w:rPr>
                   <w:t xml:space="preserve">Bargiotti M,Brook N,Casajus Ramo A,Castellani G,Charpentier Ph,Cioffi C,Closier J,Graciani Diaz R,Kuznetsov G,Y Li Y,Nandakumar R,Paterson S,Santinelli R,Smith A C,Seco Miguelez M,Gomez Jimenez S Tsaregorodtsev A, "DIRAC: A Community Grid Solution," in </w:t>
                 </w:r>
@@ -8925,12 +9286,16 @@
                     <w:i/>
                     <w:iCs/>
                     <w:noProof/>
+                    <w:sz w:val="18"/>
+                    <w:szCs w:val="18"/>
                   </w:rPr>
                   <w:t>CHEP</w:t>
                 </w:r>
                 <w:r>
                   <w:rPr>
                     <w:noProof/>
+                    <w:sz w:val="18"/>
+                    <w:szCs w:val="18"/>
                   </w:rPr>
                   <w:t>, vol. 119, 2007.</w:t>
                 </w:r>
@@ -8949,20 +9314,22 @@
               <w:p>
                 <w:pPr>
                   <w:pStyle w:val="Bibliography"/>
-                  <w:jc w:val="left"/>
+                  <w:jc w:val="right"/>
                   <w:rPr>
                     <w:rFonts w:eastAsiaTheme="minorEastAsia"/>
                     <w:noProof/>
+                    <w:sz w:val="18"/>
+                    <w:szCs w:val="18"/>
                   </w:rPr>
                 </w:pPr>
-                <w:bookmarkStart w:id="6" w:name="Placeholder2"/>
                 <w:r>
                   <w:rPr>
                     <w:noProof/>
-                  </w:rPr>
-                  <w:t>[22]</w:t>
+                    <w:sz w:val="18"/>
+                    <w:szCs w:val="18"/>
+                  </w:rPr>
+                  <w:t>[24]</w:t>
                 </w:r>
-                <w:bookmarkEnd w:id="6"/>
               </w:p>
             </w:tc>
             <w:tc>
@@ -8973,15 +9340,18 @@
               <w:p>
                 <w:pPr>
                   <w:pStyle w:val="Bibliography"/>
-                  <w:jc w:val="left"/>
                   <w:rPr>
                     <w:rFonts w:eastAsiaTheme="minorEastAsia"/>
                     <w:noProof/>
+                    <w:sz w:val="18"/>
+                    <w:szCs w:val="18"/>
                   </w:rPr>
                 </w:pPr>
                 <w:r>
                   <w:rPr>
                     <w:noProof/>
+                    <w:sz w:val="18"/>
+                    <w:szCs w:val="18"/>
                   </w:rPr>
                   <w:t xml:space="preserve">Andrew C. Smith and Andrei Tsaregorodtsev, "DIRAC: Reliable Data Management for LHCb," in </w:t>
                 </w:r>
@@ -8990,12 +9360,16 @@
                     <w:i/>
                     <w:iCs/>
                     <w:noProof/>
+                    <w:sz w:val="18"/>
+                    <w:szCs w:val="18"/>
                   </w:rPr>
                   <w:t>CHEP</w:t>
                 </w:r>
                 <w:r>
                   <w:rPr>
                     <w:noProof/>
+                    <w:sz w:val="18"/>
+                    <w:szCs w:val="18"/>
                   </w:rPr>
                   <w:t>, 2007.</w:t>
                 </w:r>
@@ -9014,18 +9388,24 @@
               <w:p>
                 <w:pPr>
                   <w:pStyle w:val="Bibliography"/>
-                  <w:jc w:val="left"/>
+                  <w:jc w:val="right"/>
                   <w:rPr>
                     <w:rFonts w:eastAsiaTheme="minorEastAsia"/>
                     <w:noProof/>
+                    <w:sz w:val="18"/>
+                    <w:szCs w:val="18"/>
                   </w:rPr>
                 </w:pPr>
+                <w:bookmarkStart w:id="21" w:name="Van07"/>
                 <w:r>
                   <w:rPr>
                     <w:noProof/>
-                  </w:rPr>
-                  <w:t>[23]</w:t>
+                    <w:sz w:val="18"/>
+                    <w:szCs w:val="18"/>
+                  </w:rPr>
+                  <w:t>[25]</w:t>
                 </w:r>
+                <w:bookmarkEnd w:id="21"/>
               </w:p>
             </w:tc>
             <w:tc>
@@ -9036,15 +9416,18 @@
               <w:p>
                 <w:pPr>
                   <w:pStyle w:val="Bibliography"/>
-                  <w:jc w:val="left"/>
                   <w:rPr>
                     <w:rFonts w:eastAsiaTheme="minorEastAsia"/>
                     <w:noProof/>
+                    <w:sz w:val="18"/>
+                    <w:szCs w:val="18"/>
                   </w:rPr>
                 </w:pPr>
                 <w:r>
                   <w:rPr>
                     <w:noProof/>
+                    <w:sz w:val="18"/>
+                    <w:szCs w:val="18"/>
                   </w:rPr>
                   <w:t xml:space="preserve">M. Van Eekelen, S. Ten Hoedt, R. Schreurs, and Y.S. Usenko, "Analysis of a session-layer protocol in MCRL2: verification of a real-life industrial implementation," in </w:t>
                 </w:r>
@@ -9053,12 +9436,16 @@
                     <w:i/>
                     <w:iCs/>
                     <w:noProof/>
+                    <w:sz w:val="18"/>
+                    <w:szCs w:val="18"/>
                   </w:rPr>
                   <w:t>FMICS'07 Proceedings of the 12th international conference on Formal methods for industrial critical systems</w:t>
                 </w:r>
                 <w:r>
                   <w:rPr>
                     <w:noProof/>
+                    <w:sz w:val="18"/>
+                    <w:szCs w:val="18"/>
                   </w:rPr>
                   <w:t>, Berlin, Heidelberg, 2007.</w:t>
                 </w:r>
@@ -9077,18 +9464,24 @@
               <w:p>
                 <w:pPr>
                   <w:pStyle w:val="Bibliography"/>
-                  <w:jc w:val="left"/>
+                  <w:jc w:val="right"/>
                   <w:rPr>
                     <w:rFonts w:eastAsiaTheme="minorEastAsia"/>
                     <w:noProof/>
+                    <w:sz w:val="18"/>
+                    <w:szCs w:val="18"/>
                   </w:rPr>
                 </w:pPr>
+                <w:bookmarkStart w:id="22" w:name="Gro09"/>
                 <w:r>
                   <w:rPr>
                     <w:noProof/>
-                  </w:rPr>
-                  <w:t>[24]</w:t>
+                    <w:sz w:val="18"/>
+                    <w:szCs w:val="18"/>
+                  </w:rPr>
+                  <w:t>[26]</w:t>
                 </w:r>
+                <w:bookmarkEnd w:id="22"/>
               </w:p>
             </w:tc>
             <w:tc>
@@ -9099,15 +9492,18 @@
               <w:p>
                 <w:pPr>
                   <w:pStyle w:val="Bibliography"/>
-                  <w:jc w:val="left"/>
                   <w:rPr>
                     <w:rFonts w:eastAsiaTheme="minorEastAsia"/>
                     <w:noProof/>
+                    <w:sz w:val="18"/>
+                    <w:szCs w:val="18"/>
                   </w:rPr>
                 </w:pPr>
                 <w:r>
                   <w:rPr>
                     <w:noProof/>
+                    <w:sz w:val="18"/>
+                    <w:szCs w:val="18"/>
                   </w:rPr>
                   <w:t xml:space="preserve">J. F. Groote, A.H.J. Mathijssen, M.A. Reniers, Y. S. Usenko, and M.J. Van Weerdenburg, "Analysis of distributed systems with mCRL2," in </w:t>
                 </w:r>
@@ -9116,12 +9512,16 @@
                     <w:i/>
                     <w:iCs/>
                     <w:noProof/>
+                    <w:sz w:val="18"/>
+                    <w:szCs w:val="18"/>
                   </w:rPr>
                   <w:t>Process Algebra for Parallel and Distributed Processing</w:t>
                 </w:r>
                 <w:r>
                   <w:rPr>
                     <w:noProof/>
+                    <w:sz w:val="18"/>
+                    <w:szCs w:val="18"/>
                   </w:rPr>
                   <w:t>.: Chapman and Hall/CRC, 2009, ch. 4.</w:t>
                 </w:r>
@@ -9140,18 +9540,24 @@
               <w:p>
                 <w:pPr>
                   <w:pStyle w:val="Bibliography"/>
-                  <w:jc w:val="left"/>
+                  <w:jc w:val="right"/>
                   <w:rPr>
                     <w:rFonts w:eastAsiaTheme="minorEastAsia"/>
                     <w:noProof/>
+                    <w:sz w:val="18"/>
+                    <w:szCs w:val="18"/>
                   </w:rPr>
                 </w:pPr>
+                <w:bookmarkStart w:id="23" w:name="Cha02"/>
                 <w:r>
                   <w:rPr>
                     <w:noProof/>
-                  </w:rPr>
-                  <w:t>[25]</w:t>
+                    <w:sz w:val="18"/>
+                    <w:szCs w:val="18"/>
+                  </w:rPr>
+                  <w:t>[27]</w:t>
                 </w:r>
+                <w:bookmarkEnd w:id="23"/>
               </w:p>
             </w:tc>
             <w:tc>
@@ -9162,15 +9568,18 @@
               <w:p>
                 <w:pPr>
                   <w:pStyle w:val="Bibliography"/>
-                  <w:jc w:val="left"/>
                   <w:rPr>
                     <w:rFonts w:eastAsiaTheme="minorEastAsia"/>
                     <w:noProof/>
+                    <w:sz w:val="18"/>
+                    <w:szCs w:val="18"/>
                   </w:rPr>
                 </w:pPr>
                 <w:r>
                   <w:rPr>
                     <w:noProof/>
+                    <w:sz w:val="18"/>
+                    <w:szCs w:val="18"/>
                   </w:rPr>
                   <w:t xml:space="preserve">S. Chandra, P. Godefroid, and C. Palm, "Software model checking in practice: an industrial case study," in </w:t>
                 </w:r>
@@ -9179,12 +9588,16 @@
                     <w:i/>
                     <w:iCs/>
                     <w:noProof/>
+                    <w:sz w:val="18"/>
+                    <w:szCs w:val="18"/>
                   </w:rPr>
                   <w:t>Proceedings of the 24th ICSE</w:t>
                 </w:r>
                 <w:r>
                   <w:rPr>
                     <w:noProof/>
+                    <w:sz w:val="18"/>
+                    <w:szCs w:val="18"/>
                   </w:rPr>
                   <w:t>, 2002, pp. 431-441.</w:t>
                 </w:r>
@@ -9203,18 +9616,24 @@
               <w:p>
                 <w:pPr>
                   <w:pStyle w:val="Bibliography"/>
-                  <w:jc w:val="left"/>
+                  <w:jc w:val="right"/>
                   <w:rPr>
                     <w:rFonts w:eastAsiaTheme="minorEastAsia"/>
                     <w:noProof/>
+                    <w:sz w:val="18"/>
+                    <w:szCs w:val="18"/>
                   </w:rPr>
                 </w:pPr>
+                <w:bookmarkStart w:id="24" w:name="Hol00"/>
                 <w:r>
                   <w:rPr>
                     <w:noProof/>
-                  </w:rPr>
-                  <w:t>[26]</w:t>
+                    <w:sz w:val="18"/>
+                    <w:szCs w:val="18"/>
+                  </w:rPr>
+                  <w:t>[28]</w:t>
                 </w:r>
+                <w:bookmarkEnd w:id="24"/>
               </w:p>
             </w:tc>
             <w:tc>
@@ -9225,15 +9644,18 @@
               <w:p>
                 <w:pPr>
                   <w:pStyle w:val="Bibliography"/>
-                  <w:jc w:val="left"/>
                   <w:rPr>
                     <w:rFonts w:eastAsiaTheme="minorEastAsia"/>
                     <w:noProof/>
+                    <w:sz w:val="18"/>
+                    <w:szCs w:val="18"/>
                   </w:rPr>
                 </w:pPr>
                 <w:r>
                   <w:rPr>
                     <w:noProof/>
+                    <w:sz w:val="18"/>
+                    <w:szCs w:val="18"/>
                   </w:rPr>
                   <w:t xml:space="preserve">G.J. Holzmann and M.H. Smith, "Automating software feature verification," </w:t>
                 </w:r>
@@ -9242,12 +9664,16 @@
                     <w:i/>
                     <w:iCs/>
                     <w:noProof/>
+                    <w:sz w:val="18"/>
+                    <w:szCs w:val="18"/>
                   </w:rPr>
                   <w:t>Bell Labs Technical Journal</w:t>
                 </w:r>
                 <w:r>
                   <w:rPr>
                     <w:noProof/>
+                    <w:sz w:val="18"/>
+                    <w:szCs w:val="18"/>
                   </w:rPr>
                   <w:t>, 2000.</w:t>
                 </w:r>
@@ -9266,20 +9692,22 @@
               <w:p>
                 <w:pPr>
                   <w:pStyle w:val="Bibliography"/>
-                  <w:jc w:val="left"/>
+                  <w:jc w:val="right"/>
                   <w:rPr>
                     <w:rFonts w:eastAsiaTheme="minorEastAsia"/>
                     <w:noProof/>
+                    <w:sz w:val="18"/>
+                    <w:szCs w:val="18"/>
                   </w:rPr>
                 </w:pPr>
-                <w:bookmarkStart w:id="7" w:name="Blo10"/>
                 <w:r>
                   <w:rPr>
                     <w:noProof/>
-                  </w:rPr>
-                  <w:t>[27]</w:t>
+                    <w:sz w:val="18"/>
+                    <w:szCs w:val="18"/>
+                  </w:rPr>
+                  <w:t>[29]</w:t>
                 </w:r>
-                <w:bookmarkEnd w:id="7"/>
               </w:p>
             </w:tc>
             <w:tc>
@@ -9290,15 +9718,18 @@
               <w:p>
                 <w:pPr>
                   <w:pStyle w:val="Bibliography"/>
-                  <w:jc w:val="left"/>
                   <w:rPr>
                     <w:rFonts w:eastAsiaTheme="minorEastAsia"/>
                     <w:noProof/>
+                    <w:sz w:val="18"/>
+                    <w:szCs w:val="18"/>
                   </w:rPr>
                 </w:pPr>
                 <w:r>
                   <w:rPr>
                     <w:noProof/>
+                    <w:sz w:val="18"/>
+                    <w:szCs w:val="18"/>
                   </w:rPr>
                   <w:t xml:space="preserve">S. Blom, J. Van de Pol, and M. Weber, "LTSmin: Distributed and symbolic reachability," in </w:t>
                 </w:r>
@@ -9307,15 +9738,88 @@
                     <w:i/>
                     <w:iCs/>
                     <w:noProof/>
+                    <w:sz w:val="18"/>
+                    <w:szCs w:val="18"/>
                   </w:rPr>
                   <w:t>Computer Aided Verification (CAV) Proceedings</w:t>
                 </w:r>
                 <w:r>
                   <w:rPr>
                     <w:noProof/>
+                    <w:sz w:val="18"/>
+                    <w:szCs w:val="18"/>
                   </w:rPr>
                   <w:t>, 2010, pp. 354–359.</w:t>
                 </w:r>
+              </w:p>
+            </w:tc>
+          </w:tr>
+          <w:tr>
+            <w:trPr>
+              <w:tblCellSpacing w:w="15" w:type="dxa"/>
+            </w:trPr>
+            <w:tc>
+              <w:tcPr>
+                <w:tcW w:w="0" w:type="auto"/>
+                <w:hideMark/>
+              </w:tcPr>
+              <w:p>
+                <w:pPr>
+                  <w:pStyle w:val="Bibliography"/>
+                  <w:jc w:val="right"/>
+                  <w:rPr>
+                    <w:rFonts w:eastAsiaTheme="minorEastAsia"/>
+                    <w:noProof/>
+                    <w:sz w:val="18"/>
+                    <w:szCs w:val="18"/>
+                  </w:rPr>
+                </w:pPr>
+                <w:bookmarkStart w:id="25" w:name="run"/>
+                <w:r>
+                  <w:rPr>
+                    <w:noProof/>
+                    <w:sz w:val="18"/>
+                    <w:szCs w:val="18"/>
+                  </w:rPr>
+                  <w:t>[30]</w:t>
+                </w:r>
+                <w:bookmarkEnd w:id="25"/>
+              </w:p>
+            </w:tc>
+            <w:tc>
+              <w:tcPr>
+                <w:tcW w:w="0" w:type="auto"/>
+                <w:hideMark/>
+              </w:tcPr>
+              <w:p>
+                <w:pPr>
+                  <w:pStyle w:val="Bibliography"/>
+                  <w:rPr>
+                    <w:rFonts w:eastAsiaTheme="minorEastAsia"/>
+                    <w:noProof/>
+                    <w:sz w:val="18"/>
+                    <w:szCs w:val="18"/>
+                  </w:rPr>
+                </w:pPr>
+                <w:r>
+                  <w:rPr>
+                    <w:noProof/>
+                    <w:sz w:val="18"/>
+                    <w:szCs w:val="18"/>
+                  </w:rPr>
+                  <w:t xml:space="preserve">runit - A Service Supervision Toolkit. [Online]. </w:t>
+                </w:r>
+                <w:hyperlink r:id="rId9" w:history="1">
+                  <w:r>
+                    <w:rPr>
+                      <w:rStyle w:val="Hyperlink"/>
+                      <w:noProof/>
+                      <w:sz w:val="18"/>
+                      <w:szCs w:val="18"/>
+                    </w:rPr>
+                    <w:t>http://smarden.org/runit/</w:t>
+                  </w:r>
+                </w:hyperlink>
               </w:p>
             </w:tc>
           </w:tr>
@@ -9323,7 +9827,6 @@
         <w:p>
           <w:pPr>
             <w:pStyle w:val="Bibliography"/>
-            <w:jc w:val="left"/>
             <w:rPr>
               <w:rFonts w:eastAsiaTheme="minorEastAsia"/>
               <w:noProof/>
@@ -9335,7 +9838,6 @@
               <w:noProof/>
               <w:vanish/>
             </w:rPr>
-            <w:lastRenderedPageBreak/>
             <w:t>x</w:t>
           </w:r>
         </w:p>
@@ -11665,7 +12167,7 @@
     <b:Publisher>IOP Publishing</b:Publisher>
     <b:ConferenceName>CHEP</b:ConferenceName>
     <b:Volume>119</b:Volume>
-    <b:RefOrder>22</b:RefOrder>
+    <b:RefOrder>23</b:RefOrder>
   </b:Source>
   <b:Source>
     <b:Tag>Placeholder2</b:Tag>
@@ -11690,7 +12192,7 @@
     <b:Title>DIRAC: Reliable Data Management for LHCb</b:Title>
     <b:Year>2007</b:Year>
     <b:ConferenceName>CHEP</b:ConferenceName>
-    <b:RefOrder>23</b:RefOrder>
+    <b:RefOrder>24</b:RefOrder>
   </b:Source>
   <b:Source>
     <b:Tag>McM96</b:Tag>
@@ -11754,7 +12256,7 @@
     <b:ConferenceName>FMICS'07 Proceedings of the 12th international conference on Formal methods for industrial critical systems</b:ConferenceName>
     <b:City>Berlin, Heidelberg</b:City>
     <b:Publisher>Springer-Verlag</b:Publisher>
-    <b:RefOrder>24</b:RefOrder>
+    <b:RefOrder>25</b:RefOrder>
   </b:Source>
   <b:Source>
     <b:Tag>Gro</b:Tag>
@@ -11914,7 +12416,7 @@
     <b:BookTitle>Process Algebra for Parallel and Distributed Processing</b:BookTitle>
     <b:Publisher>Chapman and Hall/CRC</b:Publisher>
     <b:ChapterNumber>4</b:ChapterNumber>
-    <b:RefOrder>25</b:RefOrder>
+    <b:RefOrder>26</b:RefOrder>
   </b:Source>
   <b:Source>
     <b:Tag>Hwo11</b:Tag>
@@ -12002,7 +12504,7 @@
     <b:Year>2002</b:Year>
     <b:Pages>431-441</b:Pages>
     <b:ConferenceName>Proceedings of the 24th ICSE</b:ConferenceName>
-    <b:RefOrder>26</b:RefOrder>
+    <b:RefOrder>27</b:RefOrder>
   </b:Source>
   <b:Source>
     <b:Tag>Pal06</b:Tag>
@@ -12208,7 +12710,7 @@
     <b:Title>Automating software feature verification</b:Title>
     <b:Year>2000</b:Year>
     <b:JournalName>Bell Labs Technical Journal</b:JournalName>
-    <b:RefOrder>27</b:RefOrder>
+    <b:RefOrder>28</b:RefOrder>
   </b:Source>
   <b:Source>
     <b:Tag>Blo10</b:Tag>
@@ -12237,7 +12739,7 @@
     <b:Year>2010</b:Year>
     <b:Pages>354–359</b:Pages>
     <b:ConferenceName>Computer Aided Verification (CAV) Proceedings</b:ConferenceName>
-    <b:RefOrder>28</b:RefOrder>
+    <b:RefOrder>29</b:RefOrder>
   </b:Source>
   <b:Source>
     <b:Tag>Bal</b:Tag>
@@ -12322,7 +12824,7 @@
     <b:LCID>0</b:LCID>
     <b:InternetSiteTitle>runit - A Service Supervision Toolkit</b:InternetSiteTitle>
     <b:URL>http://smarden.org/runit/</b:URL>
-    <b:RefOrder>29</b:RefOrder>
+    <b:RefOrder>30</b:RefOrder>
   </b:Source>
   <b:Source>
     <b:Tag>Cas</b:Tag>
@@ -12348,11 +12850,20 @@
     <b:ConferenceName>CHEP</b:ConferenceName>
     <b:RefOrder>21</b:RefOrder>
   </b:Source>
+  <b:Source>
+    <b:Tag>gLi</b:Tag>
+    <b:SourceType>InternetSite</b:SourceType>
+    <b:Guid>{73BD12A4-41B7-40F7-9234-6E8D0DC8A536}</b:Guid>
+    <b:LCID>0</b:LCID>
+    <b:InternetSiteTitle>gLite - Lightweight Middleware for Grid Computing</b:InternetSiteTitle>
+    <b:URL>http://glite.cern.ch</b:URL>
+    <b:RefOrder>22</b:RefOrder>
+  </b:Source>
 </b:Sources>
 </file>
 
 <file path=customXml/itemProps1.xml><?xml version="1.0" encoding="utf-8"?>
-<ds:datastoreItem xmlns:ds="http://schemas.openxmlformats.org/officeDocument/2006/customXml" ds:itemID="{ABF4EDDD-CF60-4B1D-82DD-A6B628FC83BA}">
+<ds:datastoreItem xmlns:ds="http://schemas.openxmlformats.org/officeDocument/2006/customXml" ds:itemID="{0AC27118-4B94-466D-90DA-6C8A74CD706A}">
   <ds:schemaRefs>
     <ds:schemaRef ds:uri="http://schemas.openxmlformats.org/officeDocument/2006/bibliography"/>
   </ds:schemaRefs>

</xml_diff>